<commit_message>
suppresion node déplacement dossier
</commit_message>
<xml_diff>
--- a/Documentation/P8-Documentation technique.docx
+++ b/Documentation/P8-Documentation technique.docx
@@ -147,9 +147,8 @@
           <w:sz w:val="48"/>
           <w:szCs w:val="48"/>
         </w:rPr>
-        <w:t>Implémentation de l’</w:t>
-      </w:r>
-      <w:proofErr w:type="spellStart"/>
+        <w:t>Audit</w:t>
+      </w:r>
       <w:r>
         <w:rPr>
           <w:rFonts w:ascii="Corbel" w:hAnsi="Corbel"/>
@@ -158,10 +157,11 @@
           <w:sz w:val="48"/>
           <w:szCs w:val="48"/>
         </w:rPr>
-        <w:t>authantification</w:t>
-      </w:r>
-      <w:proofErr w:type="spellEnd"/>
-      <w:r>
+        <w:t xml:space="preserve"> </w:t>
+      </w:r>
+    </w:p>
+    <w:p>
+      <w:pPr>
         <w:rPr>
           <w:rFonts w:ascii="Corbel" w:hAnsi="Corbel"/>
           <w:b/>
@@ -169,11 +169,8 @@
           <w:sz w:val="48"/>
           <w:szCs w:val="48"/>
         </w:rPr>
-        <w:t xml:space="preserve"> </w:t>
-      </w:r>
-    </w:p>
-    <w:p>
-      <w:pPr>
+      </w:pPr>
+      <w:r>
         <w:rPr>
           <w:rFonts w:ascii="Corbel" w:hAnsi="Corbel"/>
           <w:b/>
@@ -181,8 +178,13 @@
           <w:sz w:val="48"/>
           <w:szCs w:val="48"/>
         </w:rPr>
-      </w:pPr>
-      <w:r>
+        <w:br w:type="page"/>
+      </w:r>
+    </w:p>
+    <w:p>
+      <w:pPr>
+        <w:pStyle w:val="Standard"/>
+        <w:jc w:val="right"/>
         <w:rPr>
           <w:rFonts w:ascii="Corbel" w:hAnsi="Corbel"/>
           <w:b/>
@@ -190,29 +192,15 @@
           <w:sz w:val="48"/>
           <w:szCs w:val="48"/>
         </w:rPr>
-        <w:br w:type="page"/>
-      </w:r>
+      </w:pPr>
     </w:p>
     <w:p>
       <w:pPr>
         <w:pStyle w:val="Standard"/>
-        <w:jc w:val="right"/>
         <w:rPr>
           <w:rFonts w:ascii="Corbel" w:hAnsi="Corbel"/>
           <w:b/>
           <w:bCs/>
-          <w:sz w:val="48"/>
-          <w:szCs w:val="48"/>
-        </w:rPr>
-      </w:pPr>
-    </w:p>
-    <w:p>
-      <w:pPr>
-        <w:pStyle w:val="Standard"/>
-        <w:rPr>
-          <w:rFonts w:ascii="Corbel" w:hAnsi="Corbel"/>
-          <w:b/>
-          <w:bCs/>
         </w:rPr>
       </w:pPr>
       <w:r>
@@ -245,18 +233,3206 @@
       <w:pPr>
         <w:pStyle w:val="Titre1"/>
         <w:pageBreakBefore/>
+        <w:numPr>
+          <w:ilvl w:val="0"/>
+          <w:numId w:val="3"/>
+        </w:numPr>
         <w:jc w:val="both"/>
         <w:rPr>
           <w:rFonts w:ascii="Corbel" w:hAnsi="Corbel"/>
           <w:sz w:val="24"/>
         </w:rPr>
       </w:pPr>
+      <w:r>
+        <w:rPr>
+          <w:rFonts w:ascii="Corbel" w:hAnsi="Corbel"/>
+          <w:sz w:val="24"/>
+        </w:rPr>
+        <w:lastRenderedPageBreak/>
+        <w:t>Sécurité.</w:t>
+      </w:r>
+    </w:p>
+    <w:p>
+      <w:pPr>
+        <w:pStyle w:val="Textbody"/>
+      </w:pPr>
+      <w:r>
+        <w:t xml:space="preserve">Commande : </w:t>
+      </w:r>
+      <w:proofErr w:type="spellStart"/>
+      <w:r>
+        <w:rPr>
+          <w:rFonts w:hint="eastAsia"/>
+          <w:i/>
+        </w:rPr>
+        <w:t>symfony</w:t>
+      </w:r>
+      <w:proofErr w:type="spellEnd"/>
+      <w:r>
+        <w:rPr>
+          <w:rFonts w:hint="eastAsia"/>
+          <w:i/>
+        </w:rPr>
+        <w:t xml:space="preserve"> </w:t>
+      </w:r>
+      <w:proofErr w:type="spellStart"/>
+      <w:proofErr w:type="gramStart"/>
+      <w:r>
+        <w:rPr>
+          <w:rFonts w:hint="eastAsia"/>
+          <w:i/>
+        </w:rPr>
+        <w:t>security:check</w:t>
+      </w:r>
+      <w:proofErr w:type="spellEnd"/>
+      <w:proofErr w:type="gramEnd"/>
+    </w:p>
+    <w:p>
+      <w:pPr>
+        <w:pStyle w:val="Textbody"/>
+      </w:pPr>
+      <w:r>
+        <w:rPr>
+          <w:noProof/>
+          <w:lang w:eastAsia="fr-FR" w:bidi="ar-SA"/>
+        </w:rPr>
+        <w:drawing>
+          <wp:inline distT="0" distB="0" distL="0" distR="0" wp14:anchorId="230F06F9" wp14:editId="510604CF">
+            <wp:extent cx="6084570" cy="1972945"/>
+            <wp:effectExtent l="0" t="0" r="0" b="8255"/>
+            <wp:docPr id="1" name="Image 1"/>
+            <wp:cNvGraphicFramePr>
+              <a:graphicFrameLocks xmlns:a="http://schemas.openxmlformats.org/drawingml/2006/main" noChangeAspect="1"/>
+            </wp:cNvGraphicFramePr>
+            <a:graphic xmlns:a="http://schemas.openxmlformats.org/drawingml/2006/main">
+              <a:graphicData uri="http://schemas.openxmlformats.org/drawingml/2006/picture">
+                <pic:pic xmlns:pic="http://schemas.openxmlformats.org/drawingml/2006/picture">
+                  <pic:nvPicPr>
+                    <pic:cNvPr id="1" name=""/>
+                    <pic:cNvPicPr/>
+                  </pic:nvPicPr>
+                  <pic:blipFill>
+                    <a:blip r:embed="rId8"/>
+                    <a:stretch>
+                      <a:fillRect/>
+                    </a:stretch>
+                  </pic:blipFill>
+                  <pic:spPr>
+                    <a:xfrm>
+                      <a:off x="0" y="0"/>
+                      <a:ext cx="6084570" cy="1972945"/>
+                    </a:xfrm>
+                    <a:prstGeom prst="rect">
+                      <a:avLst/>
+                    </a:prstGeom>
+                  </pic:spPr>
+                </pic:pic>
+              </a:graphicData>
+            </a:graphic>
+          </wp:inline>
+        </w:drawing>
+      </w:r>
+    </w:p>
+    <w:p>
+      <w:pPr>
+        <w:pStyle w:val="Textbody"/>
+      </w:pPr>
+      <w:r>
+        <w:t>Pas de vulnérabilité.</w:t>
+      </w:r>
+    </w:p>
+    <w:p>
+      <w:pPr>
+        <w:pStyle w:val="Textbody"/>
+      </w:pPr>
+    </w:p>
+    <w:p>
+      <w:pPr>
+        <w:rPr>
+          <w:rFonts w:hint="eastAsia"/>
+        </w:rPr>
+      </w:pPr>
+      <w:r>
+        <w:rPr>
+          <w:rFonts w:hint="eastAsia"/>
+        </w:rPr>
+        <w:br w:type="page"/>
+      </w:r>
+    </w:p>
+    <w:p>
+      <w:pPr>
+        <w:pStyle w:val="Textbody"/>
+        <w:numPr>
+          <w:ilvl w:val="0"/>
+          <w:numId w:val="3"/>
+        </w:numPr>
+        <w:rPr>
+          <w:b/>
+        </w:rPr>
+      </w:pPr>
+      <w:r>
+        <w:rPr>
+          <w:b/>
+        </w:rPr>
+        <w:lastRenderedPageBreak/>
+        <w:t>Mise à jour.</w:t>
+      </w:r>
+    </w:p>
+    <w:p>
+      <w:pPr>
+        <w:pStyle w:val="Textbody"/>
+        <w:rPr>
+          <w:i/>
+        </w:rPr>
+      </w:pPr>
+      <w:r>
+        <w:t xml:space="preserve">Commande : </w:t>
+      </w:r>
+      <w:r>
+        <w:rPr>
+          <w:rFonts w:hint="eastAsia"/>
+          <w:i/>
+        </w:rPr>
+        <w:t xml:space="preserve">composer </w:t>
+      </w:r>
+      <w:proofErr w:type="spellStart"/>
+      <w:r>
+        <w:rPr>
+          <w:rFonts w:hint="eastAsia"/>
+          <w:i/>
+        </w:rPr>
+        <w:t>outdated</w:t>
+      </w:r>
+      <w:proofErr w:type="spellEnd"/>
+    </w:p>
+    <w:p>
+      <w:pPr>
+        <w:pStyle w:val="Textbody"/>
+      </w:pPr>
+      <w:r>
+        <w:rPr>
+          <w:noProof/>
+          <w:lang w:eastAsia="fr-FR" w:bidi="ar-SA"/>
+        </w:rPr>
+        <w:drawing>
+          <wp:inline distT="0" distB="0" distL="0" distR="0" wp14:anchorId="5977323E" wp14:editId="43466358">
+            <wp:extent cx="4905375" cy="3527242"/>
+            <wp:effectExtent l="0" t="0" r="0" b="0"/>
+            <wp:docPr id="2" name="Image 2"/>
+            <wp:cNvGraphicFramePr>
+              <a:graphicFrameLocks xmlns:a="http://schemas.openxmlformats.org/drawingml/2006/main" noChangeAspect="1"/>
+            </wp:cNvGraphicFramePr>
+            <a:graphic xmlns:a="http://schemas.openxmlformats.org/drawingml/2006/main">
+              <a:graphicData uri="http://schemas.openxmlformats.org/drawingml/2006/picture">
+                <pic:pic xmlns:pic="http://schemas.openxmlformats.org/drawingml/2006/picture">
+                  <pic:nvPicPr>
+                    <pic:cNvPr id="1" name=""/>
+                    <pic:cNvPicPr/>
+                  </pic:nvPicPr>
+                  <pic:blipFill>
+                    <a:blip r:embed="rId9"/>
+                    <a:stretch>
+                      <a:fillRect/>
+                    </a:stretch>
+                  </pic:blipFill>
+                  <pic:spPr>
+                    <a:xfrm>
+                      <a:off x="0" y="0"/>
+                      <a:ext cx="4913189" cy="3532861"/>
+                    </a:xfrm>
+                    <a:prstGeom prst="rect">
+                      <a:avLst/>
+                    </a:prstGeom>
+                  </pic:spPr>
+                </pic:pic>
+              </a:graphicData>
+            </a:graphic>
+          </wp:inline>
+        </w:drawing>
+      </w:r>
+    </w:p>
+    <w:p>
+      <w:pPr>
+        <w:pStyle w:val="Textbody"/>
+      </w:pPr>
+      <w:r>
+        <w:t xml:space="preserve">Mise à jour possible vers </w:t>
+      </w:r>
+      <w:proofErr w:type="spellStart"/>
+      <w:r>
+        <w:t>symfony</w:t>
+      </w:r>
+      <w:proofErr w:type="spellEnd"/>
+      <w:r>
+        <w:t xml:space="preserve"> 6.</w:t>
+      </w:r>
+    </w:p>
+    <w:p>
+      <w:pPr>
+        <w:pStyle w:val="Textbody"/>
+      </w:pPr>
+      <w:r>
+        <w:t>Cependant nous resterons sur la versions 5.4 qui est la LTS (</w:t>
+      </w:r>
+      <w:r>
+        <w:rPr>
+          <w:rFonts w:hint="eastAsia"/>
+        </w:rPr>
+        <w:t>Long-</w:t>
+      </w:r>
+      <w:proofErr w:type="spellStart"/>
+      <w:r>
+        <w:rPr>
+          <w:rFonts w:hint="eastAsia"/>
+        </w:rPr>
+        <w:t>Term</w:t>
+      </w:r>
+      <w:proofErr w:type="spellEnd"/>
+      <w:r>
+        <w:rPr>
+          <w:rFonts w:hint="eastAsia"/>
+        </w:rPr>
+        <w:t xml:space="preserve"> Support Release</w:t>
+      </w:r>
+      <w:r>
+        <w:t>)</w:t>
+      </w:r>
+      <w:r>
+        <w:t>.</w:t>
+      </w:r>
+    </w:p>
+    <w:p>
+      <w:pPr>
+        <w:pStyle w:val="Textbody"/>
+      </w:pPr>
+      <w:r>
+        <w:rPr>
+          <w:noProof/>
+          <w:lang w:eastAsia="fr-FR" w:bidi="ar-SA"/>
+        </w:rPr>
+        <w:drawing>
+          <wp:inline distT="0" distB="0" distL="0" distR="0" wp14:anchorId="595CEE39" wp14:editId="5B740C2B">
+            <wp:extent cx="4972050" cy="3044356"/>
+            <wp:effectExtent l="0" t="0" r="0" b="3810"/>
+            <wp:docPr id="4" name="Image 4"/>
+            <wp:cNvGraphicFramePr>
+              <a:graphicFrameLocks xmlns:a="http://schemas.openxmlformats.org/drawingml/2006/main" noChangeAspect="1"/>
+            </wp:cNvGraphicFramePr>
+            <a:graphic xmlns:a="http://schemas.openxmlformats.org/drawingml/2006/main">
+              <a:graphicData uri="http://schemas.openxmlformats.org/drawingml/2006/picture">
+                <pic:pic xmlns:pic="http://schemas.openxmlformats.org/drawingml/2006/picture">
+                  <pic:nvPicPr>
+                    <pic:cNvPr id="1" name=""/>
+                    <pic:cNvPicPr/>
+                  </pic:nvPicPr>
+                  <pic:blipFill>
+                    <a:blip r:embed="rId10"/>
+                    <a:stretch>
+                      <a:fillRect/>
+                    </a:stretch>
+                  </pic:blipFill>
+                  <pic:spPr>
+                    <a:xfrm>
+                      <a:off x="0" y="0"/>
+                      <a:ext cx="4984051" cy="3051704"/>
+                    </a:xfrm>
+                    <a:prstGeom prst="rect">
+                      <a:avLst/>
+                    </a:prstGeom>
+                  </pic:spPr>
+                </pic:pic>
+              </a:graphicData>
+            </a:graphic>
+          </wp:inline>
+        </w:drawing>
+      </w:r>
+    </w:p>
+    <w:p>
+      <w:pPr>
+        <w:rPr>
+          <w:rFonts w:hint="eastAsia"/>
+        </w:rPr>
+      </w:pPr>
+      <w:r>
+        <w:rPr>
+          <w:rFonts w:hint="eastAsia"/>
+        </w:rPr>
+        <w:br w:type="page"/>
+      </w:r>
+    </w:p>
+    <w:p>
+      <w:pPr>
+        <w:pStyle w:val="Textbody"/>
+        <w:numPr>
+          <w:ilvl w:val="0"/>
+          <w:numId w:val="3"/>
+        </w:numPr>
+      </w:pPr>
+      <w:r>
+        <w:lastRenderedPageBreak/>
+        <w:t>Analyse du code.</w:t>
+      </w:r>
+    </w:p>
+    <w:p>
+      <w:pPr>
+        <w:pStyle w:val="Textbody"/>
+        <w:ind w:left="360"/>
+      </w:pPr>
+    </w:p>
+    <w:p>
+      <w:pPr>
+        <w:pStyle w:val="Textbody"/>
+        <w:ind w:left="360"/>
+      </w:pPr>
+      <w:r>
+        <w:rPr>
+          <w:noProof/>
+          <w:lang w:eastAsia="fr-FR" w:bidi="ar-SA"/>
+        </w:rPr>
+        <w:drawing>
+          <wp:inline distT="0" distB="0" distL="0" distR="0" wp14:anchorId="5D07A6E2" wp14:editId="6CBE8DEE">
+            <wp:extent cx="4295775" cy="1400175"/>
+            <wp:effectExtent l="0" t="0" r="9525" b="9525"/>
+            <wp:docPr id="5" name="Image 5"/>
+            <wp:cNvGraphicFramePr>
+              <a:graphicFrameLocks xmlns:a="http://schemas.openxmlformats.org/drawingml/2006/main" noChangeAspect="1"/>
+            </wp:cNvGraphicFramePr>
+            <a:graphic xmlns:a="http://schemas.openxmlformats.org/drawingml/2006/main">
+              <a:graphicData uri="http://schemas.openxmlformats.org/drawingml/2006/picture">
+                <pic:pic xmlns:pic="http://schemas.openxmlformats.org/drawingml/2006/picture">
+                  <pic:nvPicPr>
+                    <pic:cNvPr id="1" name=""/>
+                    <pic:cNvPicPr/>
+                  </pic:nvPicPr>
+                  <pic:blipFill>
+                    <a:blip r:embed="rId11"/>
+                    <a:stretch>
+                      <a:fillRect/>
+                    </a:stretch>
+                  </pic:blipFill>
+                  <pic:spPr>
+                    <a:xfrm>
+                      <a:off x="0" y="0"/>
+                      <a:ext cx="4295775" cy="1400175"/>
+                    </a:xfrm>
+                    <a:prstGeom prst="rect">
+                      <a:avLst/>
+                    </a:prstGeom>
+                  </pic:spPr>
+                </pic:pic>
+              </a:graphicData>
+            </a:graphic>
+          </wp:inline>
+        </w:drawing>
+      </w:r>
+    </w:p>
+    <w:p>
+      <w:pPr>
+        <w:pStyle w:val="Textbody"/>
+        <w:ind w:left="360"/>
+      </w:pPr>
+      <w:r>
+        <w:rPr>
+          <w:rFonts w:hint="eastAsia"/>
+        </w:rPr>
+        <w:t>Le projet n</w:t>
+      </w:r>
+      <w:r>
+        <w:rPr>
+          <w:rFonts w:hint="eastAsia"/>
+        </w:rPr>
+        <w:t>’</w:t>
+      </w:r>
+      <w:r>
+        <w:rPr>
+          <w:rFonts w:hint="eastAsia"/>
+        </w:rPr>
+        <w:t xml:space="preserve">obtient que la note de B sous </w:t>
+      </w:r>
+      <w:proofErr w:type="spellStart"/>
+      <w:r>
+        <w:rPr>
+          <w:rFonts w:hint="eastAsia"/>
+        </w:rPr>
+        <w:t>codacy</w:t>
+      </w:r>
+      <w:proofErr w:type="spellEnd"/>
+      <w:r>
+        <w:rPr>
+          <w:rFonts w:hint="eastAsia"/>
+        </w:rPr>
+        <w:t>.</w:t>
+      </w:r>
+    </w:p>
+    <w:p>
+      <w:pPr>
+        <w:pStyle w:val="Textbody"/>
+        <w:ind w:left="360"/>
+      </w:pPr>
+    </w:p>
+    <w:p>
+      <w:pPr>
+        <w:rPr>
+          <w:rFonts w:hint="eastAsia"/>
+        </w:rPr>
+      </w:pPr>
+      <w:r>
+        <w:rPr>
+          <w:rFonts w:hint="eastAsia"/>
+        </w:rPr>
+        <w:br w:type="page"/>
+      </w:r>
+    </w:p>
+    <w:p>
+      <w:pPr>
+        <w:pStyle w:val="Textbody"/>
+        <w:numPr>
+          <w:ilvl w:val="0"/>
+          <w:numId w:val="3"/>
+        </w:numPr>
+        <w:rPr>
+          <w:rFonts w:hint="eastAsia"/>
+        </w:rPr>
+      </w:pPr>
+      <w:r>
+        <w:rPr>
+          <w:rFonts w:hint="eastAsia"/>
+        </w:rPr>
+        <w:lastRenderedPageBreak/>
+        <w:t xml:space="preserve"> Tests de performance</w:t>
+      </w:r>
+    </w:p>
+    <w:p>
+      <w:pPr>
+        <w:pStyle w:val="Textbody"/>
+        <w:ind w:left="360"/>
+      </w:pPr>
+      <w:r>
+        <w:rPr>
+          <w:rFonts w:hint="eastAsia"/>
+        </w:rPr>
+        <w:t xml:space="preserve">Les tests de performance sont </w:t>
+      </w:r>
+      <w:proofErr w:type="gramStart"/>
+      <w:r>
+        <w:t>réalisé</w:t>
+      </w:r>
+      <w:proofErr w:type="gramEnd"/>
+      <w:r>
+        <w:rPr>
+          <w:rFonts w:hint="eastAsia"/>
+        </w:rPr>
+        <w:t xml:space="preserve"> avec </w:t>
+      </w:r>
+      <w:proofErr w:type="spellStart"/>
+      <w:r>
+        <w:rPr>
+          <w:rFonts w:hint="eastAsia"/>
+        </w:rPr>
+        <w:t>Blackfire</w:t>
+      </w:r>
+      <w:proofErr w:type="spellEnd"/>
+      <w:r>
+        <w:rPr>
+          <w:rFonts w:hint="eastAsia"/>
+        </w:rPr>
+        <w:t>.</w:t>
+      </w:r>
+    </w:p>
+    <w:p>
+      <w:pPr>
+        <w:pStyle w:val="Textbody"/>
+        <w:ind w:left="360"/>
+      </w:pPr>
+      <w:r>
+        <w:rPr>
+          <w:rFonts w:hint="eastAsia"/>
+        </w:rPr>
+        <w:t>E</w:t>
+      </w:r>
+      <w:r>
+        <w:t xml:space="preserve">n Dev avec profiler : </w:t>
+      </w:r>
+    </w:p>
+    <w:p>
+      <w:pPr>
+        <w:pStyle w:val="Textbody"/>
+        <w:ind w:left="360"/>
+      </w:pPr>
+      <w:r>
+        <w:rPr>
+          <w:noProof/>
+          <w:lang w:eastAsia="fr-FR" w:bidi="ar-SA"/>
+        </w:rPr>
+        <w:drawing>
+          <wp:inline distT="0" distB="0" distL="0" distR="0" wp14:anchorId="66693FE5" wp14:editId="494433B3">
+            <wp:extent cx="5000625" cy="4352925"/>
+            <wp:effectExtent l="0" t="0" r="9525" b="9525"/>
+            <wp:docPr id="7" name="Image 7"/>
+            <wp:cNvGraphicFramePr>
+              <a:graphicFrameLocks xmlns:a="http://schemas.openxmlformats.org/drawingml/2006/main" noChangeAspect="1"/>
+            </wp:cNvGraphicFramePr>
+            <a:graphic xmlns:a="http://schemas.openxmlformats.org/drawingml/2006/main">
+              <a:graphicData uri="http://schemas.openxmlformats.org/drawingml/2006/picture">
+                <pic:pic xmlns:pic="http://schemas.openxmlformats.org/drawingml/2006/picture">
+                  <pic:nvPicPr>
+                    <pic:cNvPr id="1" name=""/>
+                    <pic:cNvPicPr/>
+                  </pic:nvPicPr>
+                  <pic:blipFill>
+                    <a:blip r:embed="rId12"/>
+                    <a:stretch>
+                      <a:fillRect/>
+                    </a:stretch>
+                  </pic:blipFill>
+                  <pic:spPr>
+                    <a:xfrm>
+                      <a:off x="0" y="0"/>
+                      <a:ext cx="5000625" cy="4352925"/>
+                    </a:xfrm>
+                    <a:prstGeom prst="rect">
+                      <a:avLst/>
+                    </a:prstGeom>
+                  </pic:spPr>
+                </pic:pic>
+              </a:graphicData>
+            </a:graphic>
+          </wp:inline>
+        </w:drawing>
+      </w:r>
+    </w:p>
+    <w:p>
+      <w:pPr>
+        <w:pStyle w:val="Textbody"/>
+        <w:ind w:left="360"/>
+      </w:pPr>
+    </w:p>
+    <w:p>
+      <w:pPr>
+        <w:pStyle w:val="Textbody"/>
+        <w:ind w:left="360"/>
+      </w:pPr>
+    </w:p>
+    <w:p>
+      <w:pPr>
+        <w:pStyle w:val="Textbody"/>
+        <w:ind w:left="360"/>
+      </w:pPr>
+    </w:p>
+    <w:p>
+      <w:pPr>
+        <w:pStyle w:val="Textbody"/>
+        <w:ind w:left="360"/>
+      </w:pPr>
+    </w:p>
+    <w:p>
+      <w:pPr>
+        <w:pStyle w:val="Textbody"/>
+        <w:ind w:left="360"/>
+      </w:pPr>
+    </w:p>
+    <w:p>
+      <w:pPr>
+        <w:pStyle w:val="Textbody"/>
+        <w:ind w:left="360"/>
+      </w:pPr>
+    </w:p>
+    <w:p>
+      <w:pPr>
+        <w:pStyle w:val="Textbody"/>
+        <w:ind w:left="360"/>
+      </w:pPr>
+    </w:p>
+    <w:p>
+      <w:pPr>
+        <w:pStyle w:val="Textbody"/>
+        <w:ind w:left="360"/>
+      </w:pPr>
+    </w:p>
+    <w:p>
+      <w:pPr>
+        <w:pStyle w:val="Textbody"/>
+        <w:ind w:left="360"/>
+      </w:pPr>
+    </w:p>
+    <w:p>
+      <w:pPr>
+        <w:pStyle w:val="Textbody"/>
+        <w:ind w:left="360"/>
+      </w:pPr>
+    </w:p>
+    <w:p>
+      <w:pPr>
+        <w:pStyle w:val="Textbody"/>
+        <w:ind w:left="360"/>
+      </w:pPr>
+    </w:p>
+    <w:p>
+      <w:pPr>
+        <w:pStyle w:val="Textbody"/>
+        <w:ind w:left="360"/>
+      </w:pPr>
+      <w:r>
+        <w:lastRenderedPageBreak/>
+        <w:t xml:space="preserve">Passage en </w:t>
+      </w:r>
+      <w:proofErr w:type="spellStart"/>
+      <w:r>
+        <w:t>Prod</w:t>
+      </w:r>
+      <w:proofErr w:type="spellEnd"/>
+      <w:r>
+        <w:t xml:space="preserve"> : </w:t>
+      </w:r>
+    </w:p>
+    <w:p>
+      <w:pPr>
+        <w:pStyle w:val="Textbody"/>
+        <w:ind w:left="360"/>
+      </w:pPr>
+      <w:r>
+        <w:rPr>
+          <w:noProof/>
+          <w:lang w:eastAsia="fr-FR" w:bidi="ar-SA"/>
+        </w:rPr>
+        <w:drawing>
+          <wp:inline distT="0" distB="0" distL="0" distR="0" wp14:anchorId="4CC395D0" wp14:editId="322CB1FA">
+            <wp:extent cx="4733925" cy="4324350"/>
+            <wp:effectExtent l="0" t="0" r="9525" b="0"/>
+            <wp:docPr id="8" name="Image 8"/>
+            <wp:cNvGraphicFramePr>
+              <a:graphicFrameLocks xmlns:a="http://schemas.openxmlformats.org/drawingml/2006/main" noChangeAspect="1"/>
+            </wp:cNvGraphicFramePr>
+            <a:graphic xmlns:a="http://schemas.openxmlformats.org/drawingml/2006/main">
+              <a:graphicData uri="http://schemas.openxmlformats.org/drawingml/2006/picture">
+                <pic:pic xmlns:pic="http://schemas.openxmlformats.org/drawingml/2006/picture">
+                  <pic:nvPicPr>
+                    <pic:cNvPr id="1" name=""/>
+                    <pic:cNvPicPr/>
+                  </pic:nvPicPr>
+                  <pic:blipFill>
+                    <a:blip r:embed="rId13"/>
+                    <a:stretch>
+                      <a:fillRect/>
+                    </a:stretch>
+                  </pic:blipFill>
+                  <pic:spPr>
+                    <a:xfrm>
+                      <a:off x="0" y="0"/>
+                      <a:ext cx="4733925" cy="4324350"/>
+                    </a:xfrm>
+                    <a:prstGeom prst="rect">
+                      <a:avLst/>
+                    </a:prstGeom>
+                  </pic:spPr>
+                </pic:pic>
+              </a:graphicData>
+            </a:graphic>
+          </wp:inline>
+        </w:drawing>
+      </w:r>
+    </w:p>
+    <w:p>
+      <w:pPr>
+        <w:pStyle w:val="Textbody"/>
+        <w:ind w:left="360"/>
+      </w:pPr>
+    </w:p>
+    <w:p>
+      <w:pPr>
+        <w:rPr>
+          <w:rFonts w:hint="eastAsia"/>
+        </w:rPr>
+      </w:pPr>
+      <w:r>
+        <w:rPr>
+          <w:rFonts w:hint="eastAsia"/>
+        </w:rPr>
+        <w:br w:type="page"/>
+      </w:r>
+    </w:p>
+    <w:p>
+      <w:pPr>
+        <w:pStyle w:val="Textbody"/>
+        <w:ind w:left="360"/>
+      </w:pPr>
+      <w:r>
+        <w:lastRenderedPageBreak/>
+        <w:t>Analyse :</w:t>
+      </w:r>
+    </w:p>
+    <w:p>
+      <w:pPr>
+        <w:pStyle w:val="Textbody"/>
+        <w:ind w:left="360"/>
+      </w:pPr>
+    </w:p>
+    <w:p>
+      <w:r>
+        <w:rPr>
+          <w:noProof/>
+          <w:lang w:eastAsia="fr-FR" w:bidi="ar-SA"/>
+        </w:rPr>
+        <w:drawing>
+          <wp:inline distT="0" distB="0" distL="0" distR="0" wp14:anchorId="16156B4F" wp14:editId="369BF867">
+            <wp:extent cx="2905125" cy="3686454"/>
+            <wp:effectExtent l="0" t="0" r="0" b="9525"/>
+            <wp:docPr id="12" name="Image 12"/>
+            <wp:cNvGraphicFramePr>
+              <a:graphicFrameLocks xmlns:a="http://schemas.openxmlformats.org/drawingml/2006/main" noChangeAspect="1"/>
+            </wp:cNvGraphicFramePr>
+            <a:graphic xmlns:a="http://schemas.openxmlformats.org/drawingml/2006/main">
+              <a:graphicData uri="http://schemas.openxmlformats.org/drawingml/2006/picture">
+                <pic:pic xmlns:pic="http://schemas.openxmlformats.org/drawingml/2006/picture">
+                  <pic:nvPicPr>
+                    <pic:cNvPr id="1" name=""/>
+                    <pic:cNvPicPr/>
+                  </pic:nvPicPr>
+                  <pic:blipFill>
+                    <a:blip r:embed="rId14"/>
+                    <a:stretch>
+                      <a:fillRect/>
+                    </a:stretch>
+                  </pic:blipFill>
+                  <pic:spPr>
+                    <a:xfrm>
+                      <a:off x="0" y="0"/>
+                      <a:ext cx="2909699" cy="3692258"/>
+                    </a:xfrm>
+                    <a:prstGeom prst="rect">
+                      <a:avLst/>
+                    </a:prstGeom>
+                  </pic:spPr>
+                </pic:pic>
+              </a:graphicData>
+            </a:graphic>
+          </wp:inline>
+        </w:drawing>
+      </w:r>
+    </w:p>
+    <w:p/>
+    <w:p>
+      <w:r>
+        <w:rPr>
+          <w:noProof/>
+          <w:lang w:eastAsia="fr-FR" w:bidi="ar-SA"/>
+        </w:rPr>
+        <w:drawing>
+          <wp:inline distT="0" distB="0" distL="0" distR="0" wp14:anchorId="49C60217" wp14:editId="754432E4">
+            <wp:extent cx="4457700" cy="4040401"/>
+            <wp:effectExtent l="0" t="0" r="0" b="0"/>
+            <wp:docPr id="13" name="Image 13"/>
+            <wp:cNvGraphicFramePr>
+              <a:graphicFrameLocks xmlns:a="http://schemas.openxmlformats.org/drawingml/2006/main" noChangeAspect="1"/>
+            </wp:cNvGraphicFramePr>
+            <a:graphic xmlns:a="http://schemas.openxmlformats.org/drawingml/2006/main">
+              <a:graphicData uri="http://schemas.openxmlformats.org/drawingml/2006/picture">
+                <pic:pic xmlns:pic="http://schemas.openxmlformats.org/drawingml/2006/picture">
+                  <pic:nvPicPr>
+                    <pic:cNvPr id="1" name=""/>
+                    <pic:cNvPicPr/>
+                  </pic:nvPicPr>
+                  <pic:blipFill>
+                    <a:blip r:embed="rId15"/>
+                    <a:stretch>
+                      <a:fillRect/>
+                    </a:stretch>
+                  </pic:blipFill>
+                  <pic:spPr>
+                    <a:xfrm>
+                      <a:off x="0" y="0"/>
+                      <a:ext cx="4461895" cy="4044203"/>
+                    </a:xfrm>
+                    <a:prstGeom prst="rect">
+                      <a:avLst/>
+                    </a:prstGeom>
+                  </pic:spPr>
+                </pic:pic>
+              </a:graphicData>
+            </a:graphic>
+          </wp:inline>
+        </w:drawing>
+      </w:r>
+      <w:r>
+        <w:rPr>
+          <w:rFonts w:hint="eastAsia"/>
+        </w:rPr>
+        <w:br w:type="page"/>
+      </w:r>
       <w:bookmarkStart w:id="0" w:name="_GoBack"/>
       <w:bookmarkEnd w:id="0"/>
     </w:p>
+    <w:p>
+      <w:pPr>
+        <w:rPr>
+          <w:rFonts w:hint="eastAsia"/>
+        </w:rPr>
+      </w:pPr>
+      <w:r>
+        <w:rPr>
+          <w:rFonts w:hint="eastAsia"/>
+        </w:rPr>
+        <w:lastRenderedPageBreak/>
+        <w:br w:type="page"/>
+      </w:r>
+    </w:p>
+    <w:p>
+      <w:pPr>
+        <w:rPr>
+          <w:rFonts w:hint="eastAsia"/>
+        </w:rPr>
+      </w:pPr>
+    </w:p>
+    <w:p>
+      <w:pPr>
+        <w:pStyle w:val="Textbody"/>
+        <w:numPr>
+          <w:ilvl w:val="0"/>
+          <w:numId w:val="3"/>
+        </w:numPr>
+      </w:pPr>
+      <w:r>
+        <w:t>Test unitaire</w:t>
+      </w:r>
+    </w:p>
+    <w:p>
+      <w:pPr>
+        <w:pStyle w:val="Textbody"/>
+        <w:ind w:left="720"/>
+      </w:pPr>
+    </w:p>
+    <w:p>
+      <w:pPr>
+        <w:pStyle w:val="Paragraphedeliste"/>
+        <w:numPr>
+          <w:ilvl w:val="0"/>
+          <w:numId w:val="3"/>
+        </w:numPr>
+        <w:shd w:val="clear" w:color="auto" w:fill="1E1E1E"/>
+        <w:suppressAutoHyphens w:val="0"/>
+        <w:autoSpaceDN/>
+        <w:spacing w:line="285" w:lineRule="atLeast"/>
+        <w:textAlignment w:val="auto"/>
+        <w:rPr>
+          <w:rFonts w:ascii="Consolas" w:eastAsia="Times New Roman" w:hAnsi="Consolas" w:cs="Times New Roman"/>
+          <w:color w:val="D4D4D4"/>
+          <w:kern w:val="0"/>
+          <w:sz w:val="21"/>
+          <w:lang w:eastAsia="fr-FR" w:bidi="ar-SA"/>
+        </w:rPr>
+      </w:pPr>
+    </w:p>
+    <w:p>
+      <w:pPr>
+        <w:pStyle w:val="Paragraphedeliste"/>
+        <w:numPr>
+          <w:ilvl w:val="0"/>
+          <w:numId w:val="3"/>
+        </w:numPr>
+        <w:shd w:val="clear" w:color="auto" w:fill="1E1E1E"/>
+        <w:suppressAutoHyphens w:val="0"/>
+        <w:autoSpaceDN/>
+        <w:spacing w:line="285" w:lineRule="atLeast"/>
+        <w:textAlignment w:val="auto"/>
+        <w:rPr>
+          <w:rFonts w:ascii="Consolas" w:eastAsia="Times New Roman" w:hAnsi="Consolas" w:cs="Times New Roman"/>
+          <w:color w:val="D4D4D4"/>
+          <w:kern w:val="0"/>
+          <w:sz w:val="21"/>
+          <w:lang w:eastAsia="fr-FR" w:bidi="ar-SA"/>
+        </w:rPr>
+      </w:pPr>
+      <w:r>
+        <w:rPr>
+          <w:rFonts w:ascii="Consolas" w:eastAsia="Times New Roman" w:hAnsi="Consolas" w:cs="Times New Roman"/>
+          <w:color w:val="D4D4D4"/>
+          <w:kern w:val="0"/>
+          <w:sz w:val="21"/>
+          <w:lang w:eastAsia="fr-FR" w:bidi="ar-SA"/>
+        </w:rPr>
+        <w:t xml:space="preserve">    </w:t>
+      </w:r>
+      <w:proofErr w:type="gramStart"/>
+      <w:r>
+        <w:rPr>
+          <w:rFonts w:ascii="Consolas" w:eastAsia="Times New Roman" w:hAnsi="Consolas" w:cs="Times New Roman"/>
+          <w:color w:val="569CD6"/>
+          <w:kern w:val="0"/>
+          <w:sz w:val="21"/>
+          <w:lang w:eastAsia="fr-FR" w:bidi="ar-SA"/>
+        </w:rPr>
+        <w:t>public</w:t>
+      </w:r>
+      <w:proofErr w:type="gramEnd"/>
+      <w:r>
+        <w:rPr>
+          <w:rFonts w:ascii="Consolas" w:eastAsia="Times New Roman" w:hAnsi="Consolas" w:cs="Times New Roman"/>
+          <w:color w:val="D4D4D4"/>
+          <w:kern w:val="0"/>
+          <w:sz w:val="21"/>
+          <w:lang w:eastAsia="fr-FR" w:bidi="ar-SA"/>
+        </w:rPr>
+        <w:t xml:space="preserve"> </w:t>
+      </w:r>
+      <w:r>
+        <w:rPr>
+          <w:rFonts w:ascii="Consolas" w:eastAsia="Times New Roman" w:hAnsi="Consolas" w:cs="Times New Roman"/>
+          <w:color w:val="569CD6"/>
+          <w:kern w:val="0"/>
+          <w:sz w:val="21"/>
+          <w:lang w:eastAsia="fr-FR" w:bidi="ar-SA"/>
+        </w:rPr>
+        <w:t>function</w:t>
+      </w:r>
+      <w:r>
+        <w:rPr>
+          <w:rFonts w:ascii="Consolas" w:eastAsia="Times New Roman" w:hAnsi="Consolas" w:cs="Times New Roman"/>
+          <w:color w:val="D4D4D4"/>
+          <w:kern w:val="0"/>
+          <w:sz w:val="21"/>
+          <w:lang w:eastAsia="fr-FR" w:bidi="ar-SA"/>
+        </w:rPr>
+        <w:t xml:space="preserve"> </w:t>
+      </w:r>
+      <w:r>
+        <w:rPr>
+          <w:rFonts w:ascii="Consolas" w:eastAsia="Times New Roman" w:hAnsi="Consolas" w:cs="Times New Roman"/>
+          <w:color w:val="DCDCAA"/>
+          <w:kern w:val="0"/>
+          <w:sz w:val="21"/>
+          <w:lang w:eastAsia="fr-FR" w:bidi="ar-SA"/>
+        </w:rPr>
+        <w:t>testCreateAction</w:t>
+      </w:r>
+      <w:r>
+        <w:rPr>
+          <w:rFonts w:ascii="Consolas" w:eastAsia="Times New Roman" w:hAnsi="Consolas" w:cs="Times New Roman"/>
+          <w:color w:val="D4D4D4"/>
+          <w:kern w:val="0"/>
+          <w:sz w:val="21"/>
+          <w:lang w:eastAsia="fr-FR" w:bidi="ar-SA"/>
+        </w:rPr>
+        <w:t>()</w:t>
+      </w:r>
+    </w:p>
+    <w:p>
+      <w:pPr>
+        <w:pStyle w:val="Paragraphedeliste"/>
+        <w:numPr>
+          <w:ilvl w:val="0"/>
+          <w:numId w:val="3"/>
+        </w:numPr>
+        <w:shd w:val="clear" w:color="auto" w:fill="1E1E1E"/>
+        <w:suppressAutoHyphens w:val="0"/>
+        <w:autoSpaceDN/>
+        <w:spacing w:line="285" w:lineRule="atLeast"/>
+        <w:textAlignment w:val="auto"/>
+        <w:rPr>
+          <w:rFonts w:ascii="Consolas" w:eastAsia="Times New Roman" w:hAnsi="Consolas" w:cs="Times New Roman"/>
+          <w:color w:val="D4D4D4"/>
+          <w:kern w:val="0"/>
+          <w:sz w:val="21"/>
+          <w:lang w:eastAsia="fr-FR" w:bidi="ar-SA"/>
+        </w:rPr>
+      </w:pPr>
+      <w:r>
+        <w:rPr>
+          <w:rFonts w:ascii="Consolas" w:eastAsia="Times New Roman" w:hAnsi="Consolas" w:cs="Times New Roman"/>
+          <w:color w:val="D4D4D4"/>
+          <w:kern w:val="0"/>
+          <w:sz w:val="21"/>
+          <w:lang w:eastAsia="fr-FR" w:bidi="ar-SA"/>
+        </w:rPr>
+        <w:t>    {</w:t>
+      </w:r>
+    </w:p>
+    <w:p>
+      <w:pPr>
+        <w:pStyle w:val="Paragraphedeliste"/>
+        <w:numPr>
+          <w:ilvl w:val="0"/>
+          <w:numId w:val="3"/>
+        </w:numPr>
+        <w:shd w:val="clear" w:color="auto" w:fill="1E1E1E"/>
+        <w:suppressAutoHyphens w:val="0"/>
+        <w:autoSpaceDN/>
+        <w:spacing w:line="285" w:lineRule="atLeast"/>
+        <w:textAlignment w:val="auto"/>
+        <w:rPr>
+          <w:rFonts w:ascii="Consolas" w:eastAsia="Times New Roman" w:hAnsi="Consolas" w:cs="Times New Roman"/>
+          <w:color w:val="D4D4D4"/>
+          <w:kern w:val="0"/>
+          <w:sz w:val="21"/>
+          <w:lang w:eastAsia="fr-FR" w:bidi="ar-SA"/>
+        </w:rPr>
+      </w:pPr>
+      <w:r>
+        <w:rPr>
+          <w:rFonts w:ascii="Consolas" w:eastAsia="Times New Roman" w:hAnsi="Consolas" w:cs="Times New Roman"/>
+          <w:color w:val="D4D4D4"/>
+          <w:kern w:val="0"/>
+          <w:sz w:val="21"/>
+          <w:lang w:eastAsia="fr-FR" w:bidi="ar-SA"/>
+        </w:rPr>
+        <w:t xml:space="preserve">        </w:t>
+      </w:r>
+      <w:r>
+        <w:rPr>
+          <w:rFonts w:ascii="Consolas" w:eastAsia="Times New Roman" w:hAnsi="Consolas" w:cs="Times New Roman"/>
+          <w:color w:val="6A9955"/>
+          <w:kern w:val="0"/>
+          <w:sz w:val="21"/>
+          <w:lang w:eastAsia="fr-FR" w:bidi="ar-SA"/>
+        </w:rPr>
+        <w:t xml:space="preserve">// Login grâce </w:t>
+      </w:r>
+      <w:proofErr w:type="spellStart"/>
+      <w:r>
+        <w:rPr>
+          <w:rFonts w:ascii="Consolas" w:eastAsia="Times New Roman" w:hAnsi="Consolas" w:cs="Times New Roman"/>
+          <w:color w:val="6A9955"/>
+          <w:kern w:val="0"/>
+          <w:sz w:val="21"/>
+          <w:lang w:eastAsia="fr-FR" w:bidi="ar-SA"/>
+        </w:rPr>
+        <w:t>a</w:t>
+      </w:r>
+      <w:proofErr w:type="spellEnd"/>
+      <w:r>
+        <w:rPr>
+          <w:rFonts w:ascii="Consolas" w:eastAsia="Times New Roman" w:hAnsi="Consolas" w:cs="Times New Roman"/>
+          <w:color w:val="6A9955"/>
+          <w:kern w:val="0"/>
+          <w:sz w:val="21"/>
+          <w:lang w:eastAsia="fr-FR" w:bidi="ar-SA"/>
+        </w:rPr>
+        <w:t xml:space="preserve"> la fonction </w:t>
+      </w:r>
+      <w:proofErr w:type="spellStart"/>
+      <w:proofErr w:type="gramStart"/>
+      <w:r>
+        <w:rPr>
+          <w:rFonts w:ascii="Consolas" w:eastAsia="Times New Roman" w:hAnsi="Consolas" w:cs="Times New Roman"/>
+          <w:color w:val="6A9955"/>
+          <w:kern w:val="0"/>
+          <w:sz w:val="21"/>
+          <w:lang w:eastAsia="fr-FR" w:bidi="ar-SA"/>
+        </w:rPr>
+        <w:t>loginuser</w:t>
+      </w:r>
+      <w:proofErr w:type="spellEnd"/>
+      <w:r>
+        <w:rPr>
+          <w:rFonts w:ascii="Consolas" w:eastAsia="Times New Roman" w:hAnsi="Consolas" w:cs="Times New Roman"/>
+          <w:color w:val="6A9955"/>
+          <w:kern w:val="0"/>
+          <w:sz w:val="21"/>
+          <w:lang w:eastAsia="fr-FR" w:bidi="ar-SA"/>
+        </w:rPr>
+        <w:t>(</w:t>
+      </w:r>
+      <w:proofErr w:type="gramEnd"/>
+      <w:r>
+        <w:rPr>
+          <w:rFonts w:ascii="Consolas" w:eastAsia="Times New Roman" w:hAnsi="Consolas" w:cs="Times New Roman"/>
+          <w:color w:val="6A9955"/>
+          <w:kern w:val="0"/>
+          <w:sz w:val="21"/>
+          <w:lang w:eastAsia="fr-FR" w:bidi="ar-SA"/>
+        </w:rPr>
+        <w:t>)</w:t>
+      </w:r>
+    </w:p>
+    <w:p>
+      <w:pPr>
+        <w:pStyle w:val="Paragraphedeliste"/>
+        <w:numPr>
+          <w:ilvl w:val="0"/>
+          <w:numId w:val="3"/>
+        </w:numPr>
+        <w:shd w:val="clear" w:color="auto" w:fill="1E1E1E"/>
+        <w:suppressAutoHyphens w:val="0"/>
+        <w:autoSpaceDN/>
+        <w:spacing w:line="285" w:lineRule="atLeast"/>
+        <w:textAlignment w:val="auto"/>
+        <w:rPr>
+          <w:rFonts w:ascii="Consolas" w:eastAsia="Times New Roman" w:hAnsi="Consolas" w:cs="Times New Roman"/>
+          <w:color w:val="D4D4D4"/>
+          <w:kern w:val="0"/>
+          <w:sz w:val="21"/>
+          <w:lang w:eastAsia="fr-FR" w:bidi="ar-SA"/>
+        </w:rPr>
+      </w:pPr>
+      <w:r>
+        <w:rPr>
+          <w:rFonts w:ascii="Consolas" w:eastAsia="Times New Roman" w:hAnsi="Consolas" w:cs="Times New Roman"/>
+          <w:color w:val="D4D4D4"/>
+          <w:kern w:val="0"/>
+          <w:sz w:val="21"/>
+          <w:lang w:eastAsia="fr-FR" w:bidi="ar-SA"/>
+        </w:rPr>
+        <w:t xml:space="preserve">        </w:t>
+      </w:r>
+      <w:r>
+        <w:rPr>
+          <w:rFonts w:ascii="Consolas" w:eastAsia="Times New Roman" w:hAnsi="Consolas" w:cs="Times New Roman"/>
+          <w:color w:val="9CDCFE"/>
+          <w:kern w:val="0"/>
+          <w:sz w:val="21"/>
+          <w:lang w:eastAsia="fr-FR" w:bidi="ar-SA"/>
+        </w:rPr>
+        <w:t>$userRepository</w:t>
+      </w:r>
+      <w:r>
+        <w:rPr>
+          <w:rFonts w:ascii="Consolas" w:eastAsia="Times New Roman" w:hAnsi="Consolas" w:cs="Times New Roman"/>
+          <w:color w:val="D4D4D4"/>
+          <w:kern w:val="0"/>
+          <w:sz w:val="21"/>
+          <w:lang w:eastAsia="fr-FR" w:bidi="ar-SA"/>
+        </w:rPr>
+        <w:t xml:space="preserve"> = </w:t>
+      </w:r>
+      <w:proofErr w:type="gramStart"/>
+      <w:r>
+        <w:rPr>
+          <w:rFonts w:ascii="Consolas" w:eastAsia="Times New Roman" w:hAnsi="Consolas" w:cs="Times New Roman"/>
+          <w:color w:val="569CD6"/>
+          <w:kern w:val="0"/>
+          <w:sz w:val="21"/>
+          <w:lang w:eastAsia="fr-FR" w:bidi="ar-SA"/>
+        </w:rPr>
+        <w:t>static</w:t>
+      </w:r>
+      <w:r>
+        <w:rPr>
+          <w:rFonts w:ascii="Consolas" w:eastAsia="Times New Roman" w:hAnsi="Consolas" w:cs="Times New Roman"/>
+          <w:color w:val="D4D4D4"/>
+          <w:kern w:val="0"/>
+          <w:sz w:val="21"/>
+          <w:lang w:eastAsia="fr-FR" w:bidi="ar-SA"/>
+        </w:rPr>
+        <w:t>::</w:t>
+      </w:r>
+      <w:proofErr w:type="gramEnd"/>
+      <w:r>
+        <w:rPr>
+          <w:rFonts w:ascii="Consolas" w:eastAsia="Times New Roman" w:hAnsi="Consolas" w:cs="Times New Roman"/>
+          <w:color w:val="DCDCAA"/>
+          <w:kern w:val="0"/>
+          <w:sz w:val="21"/>
+          <w:lang w:eastAsia="fr-FR" w:bidi="ar-SA"/>
+        </w:rPr>
+        <w:t>getContainer</w:t>
+      </w:r>
+      <w:r>
+        <w:rPr>
+          <w:rFonts w:ascii="Consolas" w:eastAsia="Times New Roman" w:hAnsi="Consolas" w:cs="Times New Roman"/>
+          <w:color w:val="D4D4D4"/>
+          <w:kern w:val="0"/>
+          <w:sz w:val="21"/>
+          <w:lang w:eastAsia="fr-FR" w:bidi="ar-SA"/>
+        </w:rPr>
+        <w:t>()-&gt;</w:t>
+      </w:r>
+      <w:r>
+        <w:rPr>
+          <w:rFonts w:ascii="Consolas" w:eastAsia="Times New Roman" w:hAnsi="Consolas" w:cs="Times New Roman"/>
+          <w:color w:val="DCDCAA"/>
+          <w:kern w:val="0"/>
+          <w:sz w:val="21"/>
+          <w:lang w:eastAsia="fr-FR" w:bidi="ar-SA"/>
+        </w:rPr>
+        <w:t>get</w:t>
+      </w:r>
+      <w:r>
+        <w:rPr>
+          <w:rFonts w:ascii="Consolas" w:eastAsia="Times New Roman" w:hAnsi="Consolas" w:cs="Times New Roman"/>
+          <w:color w:val="D4D4D4"/>
+          <w:kern w:val="0"/>
+          <w:sz w:val="21"/>
+          <w:lang w:eastAsia="fr-FR" w:bidi="ar-SA"/>
+        </w:rPr>
+        <w:t>(</w:t>
+      </w:r>
+      <w:r>
+        <w:rPr>
+          <w:rFonts w:ascii="Consolas" w:eastAsia="Times New Roman" w:hAnsi="Consolas" w:cs="Times New Roman"/>
+          <w:color w:val="4EC9B0"/>
+          <w:kern w:val="0"/>
+          <w:sz w:val="21"/>
+          <w:lang w:eastAsia="fr-FR" w:bidi="ar-SA"/>
+        </w:rPr>
+        <w:t>UserRepository</w:t>
+      </w:r>
+      <w:r>
+        <w:rPr>
+          <w:rFonts w:ascii="Consolas" w:eastAsia="Times New Roman" w:hAnsi="Consolas" w:cs="Times New Roman"/>
+          <w:color w:val="D4D4D4"/>
+          <w:kern w:val="0"/>
+          <w:sz w:val="21"/>
+          <w:lang w:eastAsia="fr-FR" w:bidi="ar-SA"/>
+        </w:rPr>
+        <w:t>::</w:t>
+      </w:r>
+      <w:r>
+        <w:rPr>
+          <w:rFonts w:ascii="Consolas" w:eastAsia="Times New Roman" w:hAnsi="Consolas" w:cs="Times New Roman"/>
+          <w:color w:val="569CD6"/>
+          <w:kern w:val="0"/>
+          <w:sz w:val="21"/>
+          <w:lang w:eastAsia="fr-FR" w:bidi="ar-SA"/>
+        </w:rPr>
+        <w:t>class</w:t>
+      </w:r>
+      <w:r>
+        <w:rPr>
+          <w:rFonts w:ascii="Consolas" w:eastAsia="Times New Roman" w:hAnsi="Consolas" w:cs="Times New Roman"/>
+          <w:color w:val="D4D4D4"/>
+          <w:kern w:val="0"/>
+          <w:sz w:val="21"/>
+          <w:lang w:eastAsia="fr-FR" w:bidi="ar-SA"/>
+        </w:rPr>
+        <w:t>);</w:t>
+      </w:r>
+    </w:p>
+    <w:p>
+      <w:pPr>
+        <w:pStyle w:val="Paragraphedeliste"/>
+        <w:numPr>
+          <w:ilvl w:val="0"/>
+          <w:numId w:val="3"/>
+        </w:numPr>
+        <w:shd w:val="clear" w:color="auto" w:fill="1E1E1E"/>
+        <w:suppressAutoHyphens w:val="0"/>
+        <w:autoSpaceDN/>
+        <w:spacing w:line="285" w:lineRule="atLeast"/>
+        <w:textAlignment w:val="auto"/>
+        <w:rPr>
+          <w:rFonts w:ascii="Consolas" w:eastAsia="Times New Roman" w:hAnsi="Consolas" w:cs="Times New Roman"/>
+          <w:color w:val="D4D4D4"/>
+          <w:kern w:val="0"/>
+          <w:sz w:val="21"/>
+          <w:lang w:eastAsia="fr-FR" w:bidi="ar-SA"/>
+        </w:rPr>
+      </w:pPr>
+      <w:r>
+        <w:rPr>
+          <w:rFonts w:ascii="Consolas" w:eastAsia="Times New Roman" w:hAnsi="Consolas" w:cs="Times New Roman"/>
+          <w:color w:val="D4D4D4"/>
+          <w:kern w:val="0"/>
+          <w:sz w:val="21"/>
+          <w:lang w:eastAsia="fr-FR" w:bidi="ar-SA"/>
+        </w:rPr>
+        <w:t xml:space="preserve">        </w:t>
+      </w:r>
+      <w:r>
+        <w:rPr>
+          <w:rFonts w:ascii="Consolas" w:eastAsia="Times New Roman" w:hAnsi="Consolas" w:cs="Times New Roman"/>
+          <w:color w:val="9CDCFE"/>
+          <w:kern w:val="0"/>
+          <w:sz w:val="21"/>
+          <w:lang w:eastAsia="fr-FR" w:bidi="ar-SA"/>
+        </w:rPr>
+        <w:t>$userTest</w:t>
+      </w:r>
+      <w:r>
+        <w:rPr>
+          <w:rFonts w:ascii="Consolas" w:eastAsia="Times New Roman" w:hAnsi="Consolas" w:cs="Times New Roman"/>
+          <w:color w:val="D4D4D4"/>
+          <w:kern w:val="0"/>
+          <w:sz w:val="21"/>
+          <w:lang w:eastAsia="fr-FR" w:bidi="ar-SA"/>
+        </w:rPr>
+        <w:t xml:space="preserve"> = </w:t>
+      </w:r>
+      <w:r>
+        <w:rPr>
+          <w:rFonts w:ascii="Consolas" w:eastAsia="Times New Roman" w:hAnsi="Consolas" w:cs="Times New Roman"/>
+          <w:color w:val="9CDCFE"/>
+          <w:kern w:val="0"/>
+          <w:sz w:val="21"/>
+          <w:lang w:eastAsia="fr-FR" w:bidi="ar-SA"/>
+        </w:rPr>
+        <w:t>$userRepository</w:t>
+      </w:r>
+      <w:r>
+        <w:rPr>
+          <w:rFonts w:ascii="Consolas" w:eastAsia="Times New Roman" w:hAnsi="Consolas" w:cs="Times New Roman"/>
+          <w:color w:val="D4D4D4"/>
+          <w:kern w:val="0"/>
+          <w:sz w:val="21"/>
+          <w:lang w:eastAsia="fr-FR" w:bidi="ar-SA"/>
+        </w:rPr>
+        <w:t>-&gt;</w:t>
+      </w:r>
+      <w:r>
+        <w:rPr>
+          <w:rFonts w:ascii="Consolas" w:eastAsia="Times New Roman" w:hAnsi="Consolas" w:cs="Times New Roman"/>
+          <w:color w:val="DCDCAA"/>
+          <w:kern w:val="0"/>
+          <w:sz w:val="21"/>
+          <w:lang w:eastAsia="fr-FR" w:bidi="ar-SA"/>
+        </w:rPr>
+        <w:t>findOneByEmail</w:t>
+      </w:r>
+      <w:r>
+        <w:rPr>
+          <w:rFonts w:ascii="Consolas" w:eastAsia="Times New Roman" w:hAnsi="Consolas" w:cs="Times New Roman"/>
+          <w:color w:val="D4D4D4"/>
+          <w:kern w:val="0"/>
+          <w:sz w:val="21"/>
+          <w:lang w:eastAsia="fr-FR" w:bidi="ar-SA"/>
+        </w:rPr>
+        <w:t>(</w:t>
+      </w:r>
+      <w:r>
+        <w:rPr>
+          <w:rFonts w:ascii="Consolas" w:eastAsia="Times New Roman" w:hAnsi="Consolas" w:cs="Times New Roman"/>
+          <w:color w:val="CE9178"/>
+          <w:kern w:val="0"/>
+          <w:sz w:val="21"/>
+          <w:lang w:eastAsia="fr-FR" w:bidi="ar-SA"/>
+        </w:rPr>
+        <w:t>'test@test.fr'</w:t>
+      </w:r>
+      <w:r>
+        <w:rPr>
+          <w:rFonts w:ascii="Consolas" w:eastAsia="Times New Roman" w:hAnsi="Consolas" w:cs="Times New Roman"/>
+          <w:color w:val="D4D4D4"/>
+          <w:kern w:val="0"/>
+          <w:sz w:val="21"/>
+          <w:lang w:eastAsia="fr-FR" w:bidi="ar-SA"/>
+        </w:rPr>
+        <w:t>);</w:t>
+      </w:r>
+    </w:p>
+    <w:p>
+      <w:pPr>
+        <w:pStyle w:val="Paragraphedeliste"/>
+        <w:numPr>
+          <w:ilvl w:val="0"/>
+          <w:numId w:val="3"/>
+        </w:numPr>
+        <w:shd w:val="clear" w:color="auto" w:fill="1E1E1E"/>
+        <w:suppressAutoHyphens w:val="0"/>
+        <w:autoSpaceDN/>
+        <w:spacing w:line="285" w:lineRule="atLeast"/>
+        <w:textAlignment w:val="auto"/>
+        <w:rPr>
+          <w:rFonts w:ascii="Consolas" w:eastAsia="Times New Roman" w:hAnsi="Consolas" w:cs="Times New Roman"/>
+          <w:color w:val="D4D4D4"/>
+          <w:kern w:val="0"/>
+          <w:sz w:val="21"/>
+          <w:lang w:eastAsia="fr-FR" w:bidi="ar-SA"/>
+        </w:rPr>
+      </w:pPr>
+      <w:r>
+        <w:rPr>
+          <w:rFonts w:ascii="Consolas" w:eastAsia="Times New Roman" w:hAnsi="Consolas" w:cs="Times New Roman"/>
+          <w:color w:val="D4D4D4"/>
+          <w:kern w:val="0"/>
+          <w:sz w:val="21"/>
+          <w:lang w:eastAsia="fr-FR" w:bidi="ar-SA"/>
+        </w:rPr>
+        <w:t xml:space="preserve">        </w:t>
+      </w:r>
+      <w:r>
+        <w:rPr>
+          <w:rFonts w:ascii="Consolas" w:eastAsia="Times New Roman" w:hAnsi="Consolas" w:cs="Times New Roman"/>
+          <w:color w:val="569CD6"/>
+          <w:kern w:val="0"/>
+          <w:sz w:val="21"/>
+          <w:lang w:eastAsia="fr-FR" w:bidi="ar-SA"/>
+        </w:rPr>
+        <w:t>$this</w:t>
+      </w:r>
+      <w:r>
+        <w:rPr>
+          <w:rFonts w:ascii="Consolas" w:eastAsia="Times New Roman" w:hAnsi="Consolas" w:cs="Times New Roman"/>
+          <w:color w:val="D4D4D4"/>
+          <w:kern w:val="0"/>
+          <w:sz w:val="21"/>
+          <w:lang w:eastAsia="fr-FR" w:bidi="ar-SA"/>
+        </w:rPr>
+        <w:t>-&gt;</w:t>
+      </w:r>
+      <w:r>
+        <w:rPr>
+          <w:rFonts w:ascii="Consolas" w:eastAsia="Times New Roman" w:hAnsi="Consolas" w:cs="Times New Roman"/>
+          <w:color w:val="9CDCFE"/>
+          <w:kern w:val="0"/>
+          <w:sz w:val="21"/>
+          <w:lang w:eastAsia="fr-FR" w:bidi="ar-SA"/>
+        </w:rPr>
+        <w:t>client</w:t>
+      </w:r>
+      <w:r>
+        <w:rPr>
+          <w:rFonts w:ascii="Consolas" w:eastAsia="Times New Roman" w:hAnsi="Consolas" w:cs="Times New Roman"/>
+          <w:color w:val="D4D4D4"/>
+          <w:kern w:val="0"/>
+          <w:sz w:val="21"/>
+          <w:lang w:eastAsia="fr-FR" w:bidi="ar-SA"/>
+        </w:rPr>
+        <w:t>-&gt;</w:t>
+      </w:r>
+      <w:r>
+        <w:rPr>
+          <w:rFonts w:ascii="Consolas" w:eastAsia="Times New Roman" w:hAnsi="Consolas" w:cs="Times New Roman"/>
+          <w:color w:val="DCDCAA"/>
+          <w:kern w:val="0"/>
+          <w:sz w:val="21"/>
+          <w:lang w:eastAsia="fr-FR" w:bidi="ar-SA"/>
+        </w:rPr>
+        <w:t>loginUser</w:t>
+      </w:r>
+      <w:r>
+        <w:rPr>
+          <w:rFonts w:ascii="Consolas" w:eastAsia="Times New Roman" w:hAnsi="Consolas" w:cs="Times New Roman"/>
+          <w:color w:val="D4D4D4"/>
+          <w:kern w:val="0"/>
+          <w:sz w:val="21"/>
+          <w:lang w:eastAsia="fr-FR" w:bidi="ar-SA"/>
+        </w:rPr>
+        <w:t>(</w:t>
+      </w:r>
+      <w:r>
+        <w:rPr>
+          <w:rFonts w:ascii="Consolas" w:eastAsia="Times New Roman" w:hAnsi="Consolas" w:cs="Times New Roman"/>
+          <w:color w:val="9CDCFE"/>
+          <w:kern w:val="0"/>
+          <w:sz w:val="21"/>
+          <w:lang w:eastAsia="fr-FR" w:bidi="ar-SA"/>
+        </w:rPr>
+        <w:t>$userTest</w:t>
+      </w:r>
+      <w:r>
+        <w:rPr>
+          <w:rFonts w:ascii="Consolas" w:eastAsia="Times New Roman" w:hAnsi="Consolas" w:cs="Times New Roman"/>
+          <w:color w:val="D4D4D4"/>
+          <w:kern w:val="0"/>
+          <w:sz w:val="21"/>
+          <w:lang w:eastAsia="fr-FR" w:bidi="ar-SA"/>
+        </w:rPr>
+        <w:t>);</w:t>
+      </w:r>
+    </w:p>
+    <w:p>
+      <w:pPr>
+        <w:pStyle w:val="Paragraphedeliste"/>
+        <w:numPr>
+          <w:ilvl w:val="0"/>
+          <w:numId w:val="3"/>
+        </w:numPr>
+        <w:shd w:val="clear" w:color="auto" w:fill="1E1E1E"/>
+        <w:suppressAutoHyphens w:val="0"/>
+        <w:autoSpaceDN/>
+        <w:spacing w:line="285" w:lineRule="atLeast"/>
+        <w:textAlignment w:val="auto"/>
+        <w:rPr>
+          <w:rFonts w:ascii="Consolas" w:eastAsia="Times New Roman" w:hAnsi="Consolas" w:cs="Times New Roman"/>
+          <w:color w:val="D4D4D4"/>
+          <w:kern w:val="0"/>
+          <w:sz w:val="21"/>
+          <w:lang w:eastAsia="fr-FR" w:bidi="ar-SA"/>
+        </w:rPr>
+      </w:pPr>
+      <w:r>
+        <w:rPr>
+          <w:rFonts w:ascii="Consolas" w:eastAsia="Times New Roman" w:hAnsi="Consolas" w:cs="Times New Roman"/>
+          <w:color w:val="D4D4D4"/>
+          <w:kern w:val="0"/>
+          <w:sz w:val="21"/>
+          <w:lang w:eastAsia="fr-FR" w:bidi="ar-SA"/>
+        </w:rPr>
+        <w:t xml:space="preserve">        </w:t>
+      </w:r>
+      <w:r>
+        <w:rPr>
+          <w:rFonts w:ascii="Consolas" w:eastAsia="Times New Roman" w:hAnsi="Consolas" w:cs="Times New Roman"/>
+          <w:color w:val="6A9955"/>
+          <w:kern w:val="0"/>
+          <w:sz w:val="21"/>
+          <w:lang w:eastAsia="fr-FR" w:bidi="ar-SA"/>
+        </w:rPr>
+        <w:t>// Nous accédons à la page "mes taches" de l'user ayant l'ID 1</w:t>
+      </w:r>
+    </w:p>
+    <w:p>
+      <w:pPr>
+        <w:pStyle w:val="Paragraphedeliste"/>
+        <w:numPr>
+          <w:ilvl w:val="0"/>
+          <w:numId w:val="3"/>
+        </w:numPr>
+        <w:shd w:val="clear" w:color="auto" w:fill="1E1E1E"/>
+        <w:suppressAutoHyphens w:val="0"/>
+        <w:autoSpaceDN/>
+        <w:spacing w:line="285" w:lineRule="atLeast"/>
+        <w:textAlignment w:val="auto"/>
+        <w:rPr>
+          <w:rFonts w:ascii="Consolas" w:eastAsia="Times New Roman" w:hAnsi="Consolas" w:cs="Times New Roman"/>
+          <w:color w:val="D4D4D4"/>
+          <w:kern w:val="0"/>
+          <w:sz w:val="21"/>
+          <w:lang w:eastAsia="fr-FR" w:bidi="ar-SA"/>
+        </w:rPr>
+      </w:pPr>
+      <w:r>
+        <w:rPr>
+          <w:rFonts w:ascii="Consolas" w:eastAsia="Times New Roman" w:hAnsi="Consolas" w:cs="Times New Roman"/>
+          <w:color w:val="D4D4D4"/>
+          <w:kern w:val="0"/>
+          <w:sz w:val="21"/>
+          <w:lang w:eastAsia="fr-FR" w:bidi="ar-SA"/>
+        </w:rPr>
+        <w:t xml:space="preserve">        </w:t>
+      </w:r>
+      <w:r>
+        <w:rPr>
+          <w:rFonts w:ascii="Consolas" w:eastAsia="Times New Roman" w:hAnsi="Consolas" w:cs="Times New Roman"/>
+          <w:color w:val="9CDCFE"/>
+          <w:kern w:val="0"/>
+          <w:sz w:val="21"/>
+          <w:lang w:eastAsia="fr-FR" w:bidi="ar-SA"/>
+        </w:rPr>
+        <w:t>$crawler</w:t>
+      </w:r>
+      <w:r>
+        <w:rPr>
+          <w:rFonts w:ascii="Consolas" w:eastAsia="Times New Roman" w:hAnsi="Consolas" w:cs="Times New Roman"/>
+          <w:color w:val="D4D4D4"/>
+          <w:kern w:val="0"/>
+          <w:sz w:val="21"/>
+          <w:lang w:eastAsia="fr-FR" w:bidi="ar-SA"/>
+        </w:rPr>
+        <w:t xml:space="preserve"> = </w:t>
+      </w:r>
+      <w:r>
+        <w:rPr>
+          <w:rFonts w:ascii="Consolas" w:eastAsia="Times New Roman" w:hAnsi="Consolas" w:cs="Times New Roman"/>
+          <w:color w:val="569CD6"/>
+          <w:kern w:val="0"/>
+          <w:sz w:val="21"/>
+          <w:lang w:eastAsia="fr-FR" w:bidi="ar-SA"/>
+        </w:rPr>
+        <w:t>$this</w:t>
+      </w:r>
+      <w:r>
+        <w:rPr>
+          <w:rFonts w:ascii="Consolas" w:eastAsia="Times New Roman" w:hAnsi="Consolas" w:cs="Times New Roman"/>
+          <w:color w:val="D4D4D4"/>
+          <w:kern w:val="0"/>
+          <w:sz w:val="21"/>
+          <w:lang w:eastAsia="fr-FR" w:bidi="ar-SA"/>
+        </w:rPr>
+        <w:t>-&gt;</w:t>
+      </w:r>
+      <w:r>
+        <w:rPr>
+          <w:rFonts w:ascii="Consolas" w:eastAsia="Times New Roman" w:hAnsi="Consolas" w:cs="Times New Roman"/>
+          <w:color w:val="9CDCFE"/>
+          <w:kern w:val="0"/>
+          <w:sz w:val="21"/>
+          <w:lang w:eastAsia="fr-FR" w:bidi="ar-SA"/>
+        </w:rPr>
+        <w:t>client</w:t>
+      </w:r>
+      <w:r>
+        <w:rPr>
+          <w:rFonts w:ascii="Consolas" w:eastAsia="Times New Roman" w:hAnsi="Consolas" w:cs="Times New Roman"/>
+          <w:color w:val="D4D4D4"/>
+          <w:kern w:val="0"/>
+          <w:sz w:val="21"/>
+          <w:lang w:eastAsia="fr-FR" w:bidi="ar-SA"/>
+        </w:rPr>
+        <w:t>-&gt;</w:t>
+      </w:r>
+      <w:proofErr w:type="gramStart"/>
+      <w:r>
+        <w:rPr>
+          <w:rFonts w:ascii="Consolas" w:eastAsia="Times New Roman" w:hAnsi="Consolas" w:cs="Times New Roman"/>
+          <w:color w:val="DCDCAA"/>
+          <w:kern w:val="0"/>
+          <w:sz w:val="21"/>
+          <w:lang w:eastAsia="fr-FR" w:bidi="ar-SA"/>
+        </w:rPr>
+        <w:t>request</w:t>
+      </w:r>
+      <w:r>
+        <w:rPr>
+          <w:rFonts w:ascii="Consolas" w:eastAsia="Times New Roman" w:hAnsi="Consolas" w:cs="Times New Roman"/>
+          <w:color w:val="D4D4D4"/>
+          <w:kern w:val="0"/>
+          <w:sz w:val="21"/>
+          <w:lang w:eastAsia="fr-FR" w:bidi="ar-SA"/>
+        </w:rPr>
+        <w:t>(</w:t>
+      </w:r>
+      <w:proofErr w:type="gramEnd"/>
+      <w:r>
+        <w:rPr>
+          <w:rFonts w:ascii="Consolas" w:eastAsia="Times New Roman" w:hAnsi="Consolas" w:cs="Times New Roman"/>
+          <w:color w:val="CE9178"/>
+          <w:kern w:val="0"/>
+          <w:sz w:val="21"/>
+          <w:lang w:eastAsia="fr-FR" w:bidi="ar-SA"/>
+        </w:rPr>
+        <w:t>'GET'</w:t>
+      </w:r>
+      <w:r>
+        <w:rPr>
+          <w:rFonts w:ascii="Consolas" w:eastAsia="Times New Roman" w:hAnsi="Consolas" w:cs="Times New Roman"/>
+          <w:color w:val="D4D4D4"/>
+          <w:kern w:val="0"/>
+          <w:sz w:val="21"/>
+          <w:lang w:eastAsia="fr-FR" w:bidi="ar-SA"/>
+        </w:rPr>
+        <w:t xml:space="preserve">, </w:t>
+      </w:r>
+      <w:r>
+        <w:rPr>
+          <w:rFonts w:ascii="Consolas" w:eastAsia="Times New Roman" w:hAnsi="Consolas" w:cs="Times New Roman"/>
+          <w:color w:val="CE9178"/>
+          <w:kern w:val="0"/>
+          <w:sz w:val="21"/>
+          <w:lang w:eastAsia="fr-FR" w:bidi="ar-SA"/>
+        </w:rPr>
+        <w:t>'/tasks/1'</w:t>
+      </w:r>
+      <w:r>
+        <w:rPr>
+          <w:rFonts w:ascii="Consolas" w:eastAsia="Times New Roman" w:hAnsi="Consolas" w:cs="Times New Roman"/>
+          <w:color w:val="D4D4D4"/>
+          <w:kern w:val="0"/>
+          <w:sz w:val="21"/>
+          <w:lang w:eastAsia="fr-FR" w:bidi="ar-SA"/>
+        </w:rPr>
+        <w:t>);</w:t>
+      </w:r>
+    </w:p>
+    <w:p>
+      <w:pPr>
+        <w:pStyle w:val="Paragraphedeliste"/>
+        <w:numPr>
+          <w:ilvl w:val="0"/>
+          <w:numId w:val="3"/>
+        </w:numPr>
+        <w:shd w:val="clear" w:color="auto" w:fill="1E1E1E"/>
+        <w:suppressAutoHyphens w:val="0"/>
+        <w:autoSpaceDN/>
+        <w:spacing w:line="285" w:lineRule="atLeast"/>
+        <w:textAlignment w:val="auto"/>
+        <w:rPr>
+          <w:rFonts w:ascii="Consolas" w:eastAsia="Times New Roman" w:hAnsi="Consolas" w:cs="Times New Roman"/>
+          <w:color w:val="D4D4D4"/>
+          <w:kern w:val="0"/>
+          <w:sz w:val="21"/>
+          <w:lang w:eastAsia="fr-FR" w:bidi="ar-SA"/>
+        </w:rPr>
+      </w:pPr>
+      <w:r>
+        <w:rPr>
+          <w:rFonts w:ascii="Consolas" w:eastAsia="Times New Roman" w:hAnsi="Consolas" w:cs="Times New Roman"/>
+          <w:color w:val="D4D4D4"/>
+          <w:kern w:val="0"/>
+          <w:sz w:val="21"/>
+          <w:lang w:eastAsia="fr-FR" w:bidi="ar-SA"/>
+        </w:rPr>
+        <w:t xml:space="preserve">        </w:t>
+      </w:r>
+      <w:r>
+        <w:rPr>
+          <w:rFonts w:ascii="Consolas" w:eastAsia="Times New Roman" w:hAnsi="Consolas" w:cs="Times New Roman"/>
+          <w:color w:val="569CD6"/>
+          <w:kern w:val="0"/>
+          <w:sz w:val="21"/>
+          <w:lang w:eastAsia="fr-FR" w:bidi="ar-SA"/>
+        </w:rPr>
+        <w:t>$this</w:t>
+      </w:r>
+      <w:r>
+        <w:rPr>
+          <w:rFonts w:ascii="Consolas" w:eastAsia="Times New Roman" w:hAnsi="Consolas" w:cs="Times New Roman"/>
+          <w:color w:val="D4D4D4"/>
+          <w:kern w:val="0"/>
+          <w:sz w:val="21"/>
+          <w:lang w:eastAsia="fr-FR" w:bidi="ar-SA"/>
+        </w:rPr>
+        <w:t>-&gt;</w:t>
+      </w:r>
+      <w:proofErr w:type="gramStart"/>
+      <w:r>
+        <w:rPr>
+          <w:rFonts w:ascii="Consolas" w:eastAsia="Times New Roman" w:hAnsi="Consolas" w:cs="Times New Roman"/>
+          <w:color w:val="DCDCAA"/>
+          <w:kern w:val="0"/>
+          <w:sz w:val="21"/>
+          <w:lang w:eastAsia="fr-FR" w:bidi="ar-SA"/>
+        </w:rPr>
+        <w:t>assertEquals</w:t>
+      </w:r>
+      <w:r>
+        <w:rPr>
+          <w:rFonts w:ascii="Consolas" w:eastAsia="Times New Roman" w:hAnsi="Consolas" w:cs="Times New Roman"/>
+          <w:color w:val="D4D4D4"/>
+          <w:kern w:val="0"/>
+          <w:sz w:val="21"/>
+          <w:lang w:eastAsia="fr-FR" w:bidi="ar-SA"/>
+        </w:rPr>
+        <w:t>(</w:t>
+      </w:r>
+      <w:proofErr w:type="gramEnd"/>
+      <w:r>
+        <w:rPr>
+          <w:rFonts w:ascii="Consolas" w:eastAsia="Times New Roman" w:hAnsi="Consolas" w:cs="Times New Roman"/>
+          <w:color w:val="B5CEA8"/>
+          <w:kern w:val="0"/>
+          <w:sz w:val="21"/>
+          <w:lang w:eastAsia="fr-FR" w:bidi="ar-SA"/>
+        </w:rPr>
+        <w:t>200</w:t>
+      </w:r>
+      <w:r>
+        <w:rPr>
+          <w:rFonts w:ascii="Consolas" w:eastAsia="Times New Roman" w:hAnsi="Consolas" w:cs="Times New Roman"/>
+          <w:color w:val="D4D4D4"/>
+          <w:kern w:val="0"/>
+          <w:sz w:val="21"/>
+          <w:lang w:eastAsia="fr-FR" w:bidi="ar-SA"/>
+        </w:rPr>
+        <w:t xml:space="preserve">, </w:t>
+      </w:r>
+      <w:r>
+        <w:rPr>
+          <w:rFonts w:ascii="Consolas" w:eastAsia="Times New Roman" w:hAnsi="Consolas" w:cs="Times New Roman"/>
+          <w:color w:val="569CD6"/>
+          <w:kern w:val="0"/>
+          <w:sz w:val="21"/>
+          <w:lang w:eastAsia="fr-FR" w:bidi="ar-SA"/>
+        </w:rPr>
+        <w:t>$this</w:t>
+      </w:r>
+      <w:r>
+        <w:rPr>
+          <w:rFonts w:ascii="Consolas" w:eastAsia="Times New Roman" w:hAnsi="Consolas" w:cs="Times New Roman"/>
+          <w:color w:val="D4D4D4"/>
+          <w:kern w:val="0"/>
+          <w:sz w:val="21"/>
+          <w:lang w:eastAsia="fr-FR" w:bidi="ar-SA"/>
+        </w:rPr>
+        <w:t>-&gt;</w:t>
+      </w:r>
+      <w:r>
+        <w:rPr>
+          <w:rFonts w:ascii="Consolas" w:eastAsia="Times New Roman" w:hAnsi="Consolas" w:cs="Times New Roman"/>
+          <w:color w:val="9CDCFE"/>
+          <w:kern w:val="0"/>
+          <w:sz w:val="21"/>
+          <w:lang w:eastAsia="fr-FR" w:bidi="ar-SA"/>
+        </w:rPr>
+        <w:t>client</w:t>
+      </w:r>
+      <w:r>
+        <w:rPr>
+          <w:rFonts w:ascii="Consolas" w:eastAsia="Times New Roman" w:hAnsi="Consolas" w:cs="Times New Roman"/>
+          <w:color w:val="D4D4D4"/>
+          <w:kern w:val="0"/>
+          <w:sz w:val="21"/>
+          <w:lang w:eastAsia="fr-FR" w:bidi="ar-SA"/>
+        </w:rPr>
+        <w:t>-&gt;</w:t>
+      </w:r>
+      <w:r>
+        <w:rPr>
+          <w:rFonts w:ascii="Consolas" w:eastAsia="Times New Roman" w:hAnsi="Consolas" w:cs="Times New Roman"/>
+          <w:color w:val="DCDCAA"/>
+          <w:kern w:val="0"/>
+          <w:sz w:val="21"/>
+          <w:lang w:eastAsia="fr-FR" w:bidi="ar-SA"/>
+        </w:rPr>
+        <w:t>getResponse</w:t>
+      </w:r>
+      <w:r>
+        <w:rPr>
+          <w:rFonts w:ascii="Consolas" w:eastAsia="Times New Roman" w:hAnsi="Consolas" w:cs="Times New Roman"/>
+          <w:color w:val="D4D4D4"/>
+          <w:kern w:val="0"/>
+          <w:sz w:val="21"/>
+          <w:lang w:eastAsia="fr-FR" w:bidi="ar-SA"/>
+        </w:rPr>
+        <w:t>()-&gt;</w:t>
+      </w:r>
+      <w:r>
+        <w:rPr>
+          <w:rFonts w:ascii="Consolas" w:eastAsia="Times New Roman" w:hAnsi="Consolas" w:cs="Times New Roman"/>
+          <w:color w:val="DCDCAA"/>
+          <w:kern w:val="0"/>
+          <w:sz w:val="21"/>
+          <w:lang w:eastAsia="fr-FR" w:bidi="ar-SA"/>
+        </w:rPr>
+        <w:t>getStatusCode</w:t>
+      </w:r>
+      <w:r>
+        <w:rPr>
+          <w:rFonts w:ascii="Consolas" w:eastAsia="Times New Roman" w:hAnsi="Consolas" w:cs="Times New Roman"/>
+          <w:color w:val="D4D4D4"/>
+          <w:kern w:val="0"/>
+          <w:sz w:val="21"/>
+          <w:lang w:eastAsia="fr-FR" w:bidi="ar-SA"/>
+        </w:rPr>
+        <w:t>());</w:t>
+      </w:r>
+    </w:p>
+    <w:p>
+      <w:pPr>
+        <w:pStyle w:val="Paragraphedeliste"/>
+        <w:numPr>
+          <w:ilvl w:val="0"/>
+          <w:numId w:val="3"/>
+        </w:numPr>
+        <w:shd w:val="clear" w:color="auto" w:fill="1E1E1E"/>
+        <w:suppressAutoHyphens w:val="0"/>
+        <w:autoSpaceDN/>
+        <w:spacing w:line="285" w:lineRule="atLeast"/>
+        <w:textAlignment w:val="auto"/>
+        <w:rPr>
+          <w:rFonts w:ascii="Consolas" w:eastAsia="Times New Roman" w:hAnsi="Consolas" w:cs="Times New Roman"/>
+          <w:color w:val="D4D4D4"/>
+          <w:kern w:val="0"/>
+          <w:sz w:val="21"/>
+          <w:lang w:eastAsia="fr-FR" w:bidi="ar-SA"/>
+        </w:rPr>
+      </w:pPr>
+    </w:p>
+    <w:p>
+      <w:pPr>
+        <w:pStyle w:val="Paragraphedeliste"/>
+        <w:numPr>
+          <w:ilvl w:val="0"/>
+          <w:numId w:val="3"/>
+        </w:numPr>
+        <w:shd w:val="clear" w:color="auto" w:fill="1E1E1E"/>
+        <w:suppressAutoHyphens w:val="0"/>
+        <w:autoSpaceDN/>
+        <w:spacing w:line="285" w:lineRule="atLeast"/>
+        <w:textAlignment w:val="auto"/>
+        <w:rPr>
+          <w:rFonts w:ascii="Consolas" w:eastAsia="Times New Roman" w:hAnsi="Consolas" w:cs="Times New Roman"/>
+          <w:color w:val="D4D4D4"/>
+          <w:kern w:val="0"/>
+          <w:sz w:val="21"/>
+          <w:lang w:eastAsia="fr-FR" w:bidi="ar-SA"/>
+        </w:rPr>
+      </w:pPr>
+      <w:r>
+        <w:rPr>
+          <w:rFonts w:ascii="Consolas" w:eastAsia="Times New Roman" w:hAnsi="Consolas" w:cs="Times New Roman"/>
+          <w:color w:val="D4D4D4"/>
+          <w:kern w:val="0"/>
+          <w:sz w:val="21"/>
+          <w:lang w:eastAsia="fr-FR" w:bidi="ar-SA"/>
+        </w:rPr>
+        <w:t xml:space="preserve">        </w:t>
+      </w:r>
+      <w:r>
+        <w:rPr>
+          <w:rFonts w:ascii="Consolas" w:eastAsia="Times New Roman" w:hAnsi="Consolas" w:cs="Times New Roman"/>
+          <w:color w:val="6A9955"/>
+          <w:kern w:val="0"/>
+          <w:sz w:val="21"/>
+          <w:lang w:eastAsia="fr-FR" w:bidi="ar-SA"/>
+        </w:rPr>
+        <w:t>//Recherche du bouton "ajouter"</w:t>
+      </w:r>
+    </w:p>
+    <w:p>
+      <w:pPr>
+        <w:pStyle w:val="Paragraphedeliste"/>
+        <w:numPr>
+          <w:ilvl w:val="0"/>
+          <w:numId w:val="3"/>
+        </w:numPr>
+        <w:shd w:val="clear" w:color="auto" w:fill="1E1E1E"/>
+        <w:suppressAutoHyphens w:val="0"/>
+        <w:autoSpaceDN/>
+        <w:spacing w:line="285" w:lineRule="atLeast"/>
+        <w:textAlignment w:val="auto"/>
+        <w:rPr>
+          <w:rFonts w:ascii="Consolas" w:eastAsia="Times New Roman" w:hAnsi="Consolas" w:cs="Times New Roman"/>
+          <w:color w:val="D4D4D4"/>
+          <w:kern w:val="0"/>
+          <w:sz w:val="21"/>
+          <w:lang w:eastAsia="fr-FR" w:bidi="ar-SA"/>
+        </w:rPr>
+      </w:pPr>
+      <w:r>
+        <w:rPr>
+          <w:rFonts w:ascii="Consolas" w:eastAsia="Times New Roman" w:hAnsi="Consolas" w:cs="Times New Roman"/>
+          <w:color w:val="D4D4D4"/>
+          <w:kern w:val="0"/>
+          <w:sz w:val="21"/>
+          <w:lang w:eastAsia="fr-FR" w:bidi="ar-SA"/>
+        </w:rPr>
+        <w:t xml:space="preserve">        </w:t>
+      </w:r>
+      <w:r>
+        <w:rPr>
+          <w:rFonts w:ascii="Consolas" w:eastAsia="Times New Roman" w:hAnsi="Consolas" w:cs="Times New Roman"/>
+          <w:color w:val="9CDCFE"/>
+          <w:kern w:val="0"/>
+          <w:sz w:val="21"/>
+          <w:lang w:eastAsia="fr-FR" w:bidi="ar-SA"/>
+        </w:rPr>
+        <w:t>$buttonCrawlerNode</w:t>
+      </w:r>
+      <w:r>
+        <w:rPr>
+          <w:rFonts w:ascii="Consolas" w:eastAsia="Times New Roman" w:hAnsi="Consolas" w:cs="Times New Roman"/>
+          <w:color w:val="D4D4D4"/>
+          <w:kern w:val="0"/>
+          <w:sz w:val="21"/>
+          <w:lang w:eastAsia="fr-FR" w:bidi="ar-SA"/>
+        </w:rPr>
+        <w:t xml:space="preserve"> = </w:t>
+      </w:r>
+      <w:r>
+        <w:rPr>
+          <w:rFonts w:ascii="Consolas" w:eastAsia="Times New Roman" w:hAnsi="Consolas" w:cs="Times New Roman"/>
+          <w:color w:val="9CDCFE"/>
+          <w:kern w:val="0"/>
+          <w:sz w:val="21"/>
+          <w:lang w:eastAsia="fr-FR" w:bidi="ar-SA"/>
+        </w:rPr>
+        <w:t>$crawler</w:t>
+      </w:r>
+      <w:r>
+        <w:rPr>
+          <w:rFonts w:ascii="Consolas" w:eastAsia="Times New Roman" w:hAnsi="Consolas" w:cs="Times New Roman"/>
+          <w:color w:val="D4D4D4"/>
+          <w:kern w:val="0"/>
+          <w:sz w:val="21"/>
+          <w:lang w:eastAsia="fr-FR" w:bidi="ar-SA"/>
+        </w:rPr>
+        <w:t>-&gt;</w:t>
+      </w:r>
+      <w:r>
+        <w:rPr>
+          <w:rFonts w:ascii="Consolas" w:eastAsia="Times New Roman" w:hAnsi="Consolas" w:cs="Times New Roman"/>
+          <w:color w:val="DCDCAA"/>
+          <w:kern w:val="0"/>
+          <w:sz w:val="21"/>
+          <w:lang w:eastAsia="fr-FR" w:bidi="ar-SA"/>
+        </w:rPr>
+        <w:t>selectButton</w:t>
+      </w:r>
+      <w:r>
+        <w:rPr>
+          <w:rFonts w:ascii="Consolas" w:eastAsia="Times New Roman" w:hAnsi="Consolas" w:cs="Times New Roman"/>
+          <w:color w:val="D4D4D4"/>
+          <w:kern w:val="0"/>
+          <w:sz w:val="21"/>
+          <w:lang w:eastAsia="fr-FR" w:bidi="ar-SA"/>
+        </w:rPr>
+        <w:t>(</w:t>
+      </w:r>
+      <w:r>
+        <w:rPr>
+          <w:rFonts w:ascii="Consolas" w:eastAsia="Times New Roman" w:hAnsi="Consolas" w:cs="Times New Roman"/>
+          <w:color w:val="CE9178"/>
+          <w:kern w:val="0"/>
+          <w:sz w:val="21"/>
+          <w:lang w:eastAsia="fr-FR" w:bidi="ar-SA"/>
+        </w:rPr>
+        <w:t>"Ajouter"</w:t>
+      </w:r>
+      <w:r>
+        <w:rPr>
+          <w:rFonts w:ascii="Consolas" w:eastAsia="Times New Roman" w:hAnsi="Consolas" w:cs="Times New Roman"/>
+          <w:color w:val="D4D4D4"/>
+          <w:kern w:val="0"/>
+          <w:sz w:val="21"/>
+          <w:lang w:eastAsia="fr-FR" w:bidi="ar-SA"/>
+        </w:rPr>
+        <w:t>);</w:t>
+      </w:r>
+    </w:p>
+    <w:p>
+      <w:pPr>
+        <w:pStyle w:val="Paragraphedeliste"/>
+        <w:numPr>
+          <w:ilvl w:val="0"/>
+          <w:numId w:val="3"/>
+        </w:numPr>
+        <w:shd w:val="clear" w:color="auto" w:fill="1E1E1E"/>
+        <w:suppressAutoHyphens w:val="0"/>
+        <w:autoSpaceDN/>
+        <w:spacing w:line="285" w:lineRule="atLeast"/>
+        <w:textAlignment w:val="auto"/>
+        <w:rPr>
+          <w:rFonts w:ascii="Consolas" w:eastAsia="Times New Roman" w:hAnsi="Consolas" w:cs="Times New Roman"/>
+          <w:color w:val="D4D4D4"/>
+          <w:kern w:val="0"/>
+          <w:sz w:val="21"/>
+          <w:lang w:eastAsia="fr-FR" w:bidi="ar-SA"/>
+        </w:rPr>
+      </w:pPr>
+      <w:r>
+        <w:rPr>
+          <w:rFonts w:ascii="Consolas" w:eastAsia="Times New Roman" w:hAnsi="Consolas" w:cs="Times New Roman"/>
+          <w:color w:val="D4D4D4"/>
+          <w:kern w:val="0"/>
+          <w:sz w:val="21"/>
+          <w:lang w:eastAsia="fr-FR" w:bidi="ar-SA"/>
+        </w:rPr>
+        <w:t xml:space="preserve">        </w:t>
+      </w:r>
+      <w:r>
+        <w:rPr>
+          <w:rFonts w:ascii="Consolas" w:eastAsia="Times New Roman" w:hAnsi="Consolas" w:cs="Times New Roman"/>
+          <w:color w:val="6A9955"/>
+          <w:kern w:val="0"/>
+          <w:sz w:val="21"/>
+          <w:lang w:eastAsia="fr-FR" w:bidi="ar-SA"/>
+        </w:rPr>
+        <w:t xml:space="preserve">// Sélection du formulaire associé </w:t>
+      </w:r>
+      <w:proofErr w:type="spellStart"/>
+      <w:r>
+        <w:rPr>
+          <w:rFonts w:ascii="Consolas" w:eastAsia="Times New Roman" w:hAnsi="Consolas" w:cs="Times New Roman"/>
+          <w:color w:val="6A9955"/>
+          <w:kern w:val="0"/>
+          <w:sz w:val="21"/>
+          <w:lang w:eastAsia="fr-FR" w:bidi="ar-SA"/>
+        </w:rPr>
+        <w:t>a</w:t>
+      </w:r>
+      <w:proofErr w:type="spellEnd"/>
+      <w:r>
+        <w:rPr>
+          <w:rFonts w:ascii="Consolas" w:eastAsia="Times New Roman" w:hAnsi="Consolas" w:cs="Times New Roman"/>
+          <w:color w:val="6A9955"/>
+          <w:kern w:val="0"/>
+          <w:sz w:val="21"/>
+          <w:lang w:eastAsia="fr-FR" w:bidi="ar-SA"/>
+        </w:rPr>
+        <w:t xml:space="preserve"> ce bouton</w:t>
+      </w:r>
+    </w:p>
+    <w:p>
+      <w:pPr>
+        <w:pStyle w:val="Paragraphedeliste"/>
+        <w:numPr>
+          <w:ilvl w:val="0"/>
+          <w:numId w:val="3"/>
+        </w:numPr>
+        <w:shd w:val="clear" w:color="auto" w:fill="1E1E1E"/>
+        <w:suppressAutoHyphens w:val="0"/>
+        <w:autoSpaceDN/>
+        <w:spacing w:line="285" w:lineRule="atLeast"/>
+        <w:textAlignment w:val="auto"/>
+        <w:rPr>
+          <w:rFonts w:ascii="Consolas" w:eastAsia="Times New Roman" w:hAnsi="Consolas" w:cs="Times New Roman"/>
+          <w:color w:val="D4D4D4"/>
+          <w:kern w:val="0"/>
+          <w:sz w:val="21"/>
+          <w:lang w:eastAsia="fr-FR" w:bidi="ar-SA"/>
+        </w:rPr>
+      </w:pPr>
+      <w:r>
+        <w:rPr>
+          <w:rFonts w:ascii="Consolas" w:eastAsia="Times New Roman" w:hAnsi="Consolas" w:cs="Times New Roman"/>
+          <w:color w:val="D4D4D4"/>
+          <w:kern w:val="0"/>
+          <w:sz w:val="21"/>
+          <w:lang w:eastAsia="fr-FR" w:bidi="ar-SA"/>
+        </w:rPr>
+        <w:t xml:space="preserve">        </w:t>
+      </w:r>
+      <w:r>
+        <w:rPr>
+          <w:rFonts w:ascii="Consolas" w:eastAsia="Times New Roman" w:hAnsi="Consolas" w:cs="Times New Roman"/>
+          <w:color w:val="9CDCFE"/>
+          <w:kern w:val="0"/>
+          <w:sz w:val="21"/>
+          <w:lang w:eastAsia="fr-FR" w:bidi="ar-SA"/>
+        </w:rPr>
+        <w:t>$form</w:t>
+      </w:r>
+      <w:r>
+        <w:rPr>
+          <w:rFonts w:ascii="Consolas" w:eastAsia="Times New Roman" w:hAnsi="Consolas" w:cs="Times New Roman"/>
+          <w:color w:val="D4D4D4"/>
+          <w:kern w:val="0"/>
+          <w:sz w:val="21"/>
+          <w:lang w:eastAsia="fr-FR" w:bidi="ar-SA"/>
+        </w:rPr>
+        <w:t xml:space="preserve"> = </w:t>
+      </w:r>
+      <w:r>
+        <w:rPr>
+          <w:rFonts w:ascii="Consolas" w:eastAsia="Times New Roman" w:hAnsi="Consolas" w:cs="Times New Roman"/>
+          <w:color w:val="9CDCFE"/>
+          <w:kern w:val="0"/>
+          <w:sz w:val="21"/>
+          <w:lang w:eastAsia="fr-FR" w:bidi="ar-SA"/>
+        </w:rPr>
+        <w:t>$buttonCrawlerNode</w:t>
+      </w:r>
+      <w:r>
+        <w:rPr>
+          <w:rFonts w:ascii="Consolas" w:eastAsia="Times New Roman" w:hAnsi="Consolas" w:cs="Times New Roman"/>
+          <w:color w:val="D4D4D4"/>
+          <w:kern w:val="0"/>
+          <w:sz w:val="21"/>
+          <w:lang w:eastAsia="fr-FR" w:bidi="ar-SA"/>
+        </w:rPr>
+        <w:t>-&gt;</w:t>
+      </w:r>
+      <w:proofErr w:type="gramStart"/>
+      <w:r>
+        <w:rPr>
+          <w:rFonts w:ascii="Consolas" w:eastAsia="Times New Roman" w:hAnsi="Consolas" w:cs="Times New Roman"/>
+          <w:color w:val="DCDCAA"/>
+          <w:kern w:val="0"/>
+          <w:sz w:val="21"/>
+          <w:lang w:eastAsia="fr-FR" w:bidi="ar-SA"/>
+        </w:rPr>
+        <w:t>form</w:t>
+      </w:r>
+      <w:r>
+        <w:rPr>
+          <w:rFonts w:ascii="Consolas" w:eastAsia="Times New Roman" w:hAnsi="Consolas" w:cs="Times New Roman"/>
+          <w:color w:val="D4D4D4"/>
+          <w:kern w:val="0"/>
+          <w:sz w:val="21"/>
+          <w:lang w:eastAsia="fr-FR" w:bidi="ar-SA"/>
+        </w:rPr>
+        <w:t>(</w:t>
+      </w:r>
+      <w:proofErr w:type="gramEnd"/>
+      <w:r>
+        <w:rPr>
+          <w:rFonts w:ascii="Consolas" w:eastAsia="Times New Roman" w:hAnsi="Consolas" w:cs="Times New Roman"/>
+          <w:color w:val="D4D4D4"/>
+          <w:kern w:val="0"/>
+          <w:sz w:val="21"/>
+          <w:lang w:eastAsia="fr-FR" w:bidi="ar-SA"/>
+        </w:rPr>
+        <w:t>);</w:t>
+      </w:r>
+    </w:p>
+    <w:p>
+      <w:pPr>
+        <w:pStyle w:val="Paragraphedeliste"/>
+        <w:numPr>
+          <w:ilvl w:val="0"/>
+          <w:numId w:val="3"/>
+        </w:numPr>
+        <w:shd w:val="clear" w:color="auto" w:fill="1E1E1E"/>
+        <w:suppressAutoHyphens w:val="0"/>
+        <w:autoSpaceDN/>
+        <w:spacing w:line="285" w:lineRule="atLeast"/>
+        <w:textAlignment w:val="auto"/>
+        <w:rPr>
+          <w:rFonts w:ascii="Consolas" w:eastAsia="Times New Roman" w:hAnsi="Consolas" w:cs="Times New Roman"/>
+          <w:color w:val="D4D4D4"/>
+          <w:kern w:val="0"/>
+          <w:sz w:val="21"/>
+          <w:lang w:eastAsia="fr-FR" w:bidi="ar-SA"/>
+        </w:rPr>
+      </w:pPr>
+      <w:r>
+        <w:rPr>
+          <w:rFonts w:ascii="Consolas" w:eastAsia="Times New Roman" w:hAnsi="Consolas" w:cs="Times New Roman"/>
+          <w:color w:val="D4D4D4"/>
+          <w:kern w:val="0"/>
+          <w:sz w:val="21"/>
+          <w:lang w:eastAsia="fr-FR" w:bidi="ar-SA"/>
+        </w:rPr>
+        <w:t xml:space="preserve">        </w:t>
+      </w:r>
+      <w:r>
+        <w:rPr>
+          <w:rFonts w:ascii="Consolas" w:eastAsia="Times New Roman" w:hAnsi="Consolas" w:cs="Times New Roman"/>
+          <w:color w:val="6A9955"/>
+          <w:kern w:val="0"/>
+          <w:sz w:val="21"/>
+          <w:lang w:eastAsia="fr-FR" w:bidi="ar-SA"/>
+        </w:rPr>
+        <w:t xml:space="preserve">// On </w:t>
+      </w:r>
+      <w:r>
+        <w:rPr>
+          <w:rFonts w:ascii="Consolas" w:eastAsia="Times New Roman" w:hAnsi="Consolas" w:cs="Times New Roman"/>
+          <w:color w:val="6A9955"/>
+          <w:kern w:val="0"/>
+          <w:sz w:val="21"/>
+          <w:lang w:eastAsia="fr-FR" w:bidi="ar-SA"/>
+        </w:rPr>
+        <w:t>remplit</w:t>
+      </w:r>
+      <w:r>
+        <w:rPr>
+          <w:rFonts w:ascii="Consolas" w:eastAsia="Times New Roman" w:hAnsi="Consolas" w:cs="Times New Roman"/>
+          <w:color w:val="6A9955"/>
+          <w:kern w:val="0"/>
+          <w:sz w:val="21"/>
+          <w:lang w:eastAsia="fr-FR" w:bidi="ar-SA"/>
+        </w:rPr>
+        <w:t xml:space="preserve"> le formulaire</w:t>
+      </w:r>
+    </w:p>
+    <w:p>
+      <w:pPr>
+        <w:pStyle w:val="Paragraphedeliste"/>
+        <w:numPr>
+          <w:ilvl w:val="0"/>
+          <w:numId w:val="3"/>
+        </w:numPr>
+        <w:shd w:val="clear" w:color="auto" w:fill="1E1E1E"/>
+        <w:suppressAutoHyphens w:val="0"/>
+        <w:autoSpaceDN/>
+        <w:spacing w:line="285" w:lineRule="atLeast"/>
+        <w:textAlignment w:val="auto"/>
+        <w:rPr>
+          <w:rFonts w:ascii="Consolas" w:eastAsia="Times New Roman" w:hAnsi="Consolas" w:cs="Times New Roman"/>
+          <w:color w:val="D4D4D4"/>
+          <w:kern w:val="0"/>
+          <w:sz w:val="21"/>
+          <w:lang w:eastAsia="fr-FR" w:bidi="ar-SA"/>
+        </w:rPr>
+      </w:pPr>
+      <w:r>
+        <w:rPr>
+          <w:rFonts w:ascii="Consolas" w:eastAsia="Times New Roman" w:hAnsi="Consolas" w:cs="Times New Roman"/>
+          <w:color w:val="D4D4D4"/>
+          <w:kern w:val="0"/>
+          <w:sz w:val="21"/>
+          <w:lang w:eastAsia="fr-FR" w:bidi="ar-SA"/>
+        </w:rPr>
+        <w:t xml:space="preserve">        </w:t>
+      </w:r>
+      <w:r>
+        <w:rPr>
+          <w:rFonts w:ascii="Consolas" w:eastAsia="Times New Roman" w:hAnsi="Consolas" w:cs="Times New Roman"/>
+          <w:color w:val="9CDCFE"/>
+          <w:kern w:val="0"/>
+          <w:sz w:val="21"/>
+          <w:lang w:eastAsia="fr-FR" w:bidi="ar-SA"/>
+        </w:rPr>
+        <w:t>$form</w:t>
+      </w:r>
+      <w:r>
+        <w:rPr>
+          <w:rFonts w:ascii="Consolas" w:eastAsia="Times New Roman" w:hAnsi="Consolas" w:cs="Times New Roman"/>
+          <w:color w:val="D4D4D4"/>
+          <w:kern w:val="0"/>
+          <w:sz w:val="21"/>
+          <w:lang w:eastAsia="fr-FR" w:bidi="ar-SA"/>
+        </w:rPr>
+        <w:t>[</w:t>
+      </w:r>
+      <w:r>
+        <w:rPr>
+          <w:rFonts w:ascii="Consolas" w:eastAsia="Times New Roman" w:hAnsi="Consolas" w:cs="Times New Roman"/>
+          <w:color w:val="CE9178"/>
+          <w:kern w:val="0"/>
+          <w:sz w:val="21"/>
+          <w:lang w:eastAsia="fr-FR" w:bidi="ar-SA"/>
+        </w:rPr>
+        <w:t>'task[title]'</w:t>
+      </w:r>
+      <w:r>
+        <w:rPr>
+          <w:rFonts w:ascii="Consolas" w:eastAsia="Times New Roman" w:hAnsi="Consolas" w:cs="Times New Roman"/>
+          <w:color w:val="D4D4D4"/>
+          <w:kern w:val="0"/>
+          <w:sz w:val="21"/>
+          <w:lang w:eastAsia="fr-FR" w:bidi="ar-SA"/>
+        </w:rPr>
+        <w:t xml:space="preserve">] = </w:t>
+      </w:r>
+      <w:r>
+        <w:rPr>
+          <w:rFonts w:ascii="Consolas" w:eastAsia="Times New Roman" w:hAnsi="Consolas" w:cs="Times New Roman"/>
+          <w:color w:val="CE9178"/>
+          <w:kern w:val="0"/>
+          <w:sz w:val="21"/>
+          <w:lang w:eastAsia="fr-FR" w:bidi="ar-SA"/>
+        </w:rPr>
+        <w:t>'PHPUNIT'</w:t>
+      </w:r>
+      <w:r>
+        <w:rPr>
+          <w:rFonts w:ascii="Consolas" w:eastAsia="Times New Roman" w:hAnsi="Consolas" w:cs="Times New Roman"/>
+          <w:color w:val="D4D4D4"/>
+          <w:kern w:val="0"/>
+          <w:sz w:val="21"/>
+          <w:lang w:eastAsia="fr-FR" w:bidi="ar-SA"/>
+        </w:rPr>
+        <w:t>;</w:t>
+      </w:r>
+    </w:p>
+    <w:p>
+      <w:pPr>
+        <w:pStyle w:val="Paragraphedeliste"/>
+        <w:numPr>
+          <w:ilvl w:val="0"/>
+          <w:numId w:val="3"/>
+        </w:numPr>
+        <w:shd w:val="clear" w:color="auto" w:fill="1E1E1E"/>
+        <w:suppressAutoHyphens w:val="0"/>
+        <w:autoSpaceDN/>
+        <w:spacing w:line="285" w:lineRule="atLeast"/>
+        <w:textAlignment w:val="auto"/>
+        <w:rPr>
+          <w:rFonts w:ascii="Consolas" w:eastAsia="Times New Roman" w:hAnsi="Consolas" w:cs="Times New Roman"/>
+          <w:color w:val="D4D4D4"/>
+          <w:kern w:val="0"/>
+          <w:sz w:val="21"/>
+          <w:lang w:eastAsia="fr-FR" w:bidi="ar-SA"/>
+        </w:rPr>
+      </w:pPr>
+      <w:r>
+        <w:rPr>
+          <w:rFonts w:ascii="Consolas" w:eastAsia="Times New Roman" w:hAnsi="Consolas" w:cs="Times New Roman"/>
+          <w:color w:val="D4D4D4"/>
+          <w:kern w:val="0"/>
+          <w:sz w:val="21"/>
+          <w:lang w:eastAsia="fr-FR" w:bidi="ar-SA"/>
+        </w:rPr>
+        <w:t xml:space="preserve">        </w:t>
+      </w:r>
+      <w:r>
+        <w:rPr>
+          <w:rFonts w:ascii="Consolas" w:eastAsia="Times New Roman" w:hAnsi="Consolas" w:cs="Times New Roman"/>
+          <w:color w:val="9CDCFE"/>
+          <w:kern w:val="0"/>
+          <w:sz w:val="21"/>
+          <w:lang w:eastAsia="fr-FR" w:bidi="ar-SA"/>
+        </w:rPr>
+        <w:t>$form</w:t>
+      </w:r>
+      <w:r>
+        <w:rPr>
+          <w:rFonts w:ascii="Consolas" w:eastAsia="Times New Roman" w:hAnsi="Consolas" w:cs="Times New Roman"/>
+          <w:color w:val="D4D4D4"/>
+          <w:kern w:val="0"/>
+          <w:sz w:val="21"/>
+          <w:lang w:eastAsia="fr-FR" w:bidi="ar-SA"/>
+        </w:rPr>
+        <w:t>[</w:t>
+      </w:r>
+      <w:r>
+        <w:rPr>
+          <w:rFonts w:ascii="Consolas" w:eastAsia="Times New Roman" w:hAnsi="Consolas" w:cs="Times New Roman"/>
+          <w:color w:val="CE9178"/>
+          <w:kern w:val="0"/>
+          <w:sz w:val="21"/>
+          <w:lang w:eastAsia="fr-FR" w:bidi="ar-SA"/>
+        </w:rPr>
+        <w:t>'task[content]'</w:t>
+      </w:r>
+      <w:r>
+        <w:rPr>
+          <w:rFonts w:ascii="Consolas" w:eastAsia="Times New Roman" w:hAnsi="Consolas" w:cs="Times New Roman"/>
+          <w:color w:val="D4D4D4"/>
+          <w:kern w:val="0"/>
+          <w:sz w:val="21"/>
+          <w:lang w:eastAsia="fr-FR" w:bidi="ar-SA"/>
+        </w:rPr>
+        <w:t xml:space="preserve">] = </w:t>
+      </w:r>
+      <w:r>
+        <w:rPr>
+          <w:rFonts w:ascii="Consolas" w:eastAsia="Times New Roman" w:hAnsi="Consolas" w:cs="Times New Roman"/>
+          <w:color w:val="CE9178"/>
+          <w:kern w:val="0"/>
+          <w:sz w:val="21"/>
+          <w:lang w:eastAsia="fr-FR" w:bidi="ar-SA"/>
+        </w:rPr>
+        <w:t>'Faire les test unitaires'</w:t>
+      </w:r>
+      <w:r>
+        <w:rPr>
+          <w:rFonts w:ascii="Consolas" w:eastAsia="Times New Roman" w:hAnsi="Consolas" w:cs="Times New Roman"/>
+          <w:color w:val="D4D4D4"/>
+          <w:kern w:val="0"/>
+          <w:sz w:val="21"/>
+          <w:lang w:eastAsia="fr-FR" w:bidi="ar-SA"/>
+        </w:rPr>
+        <w:t>;</w:t>
+      </w:r>
+    </w:p>
+    <w:p>
+      <w:pPr>
+        <w:pStyle w:val="Paragraphedeliste"/>
+        <w:numPr>
+          <w:ilvl w:val="0"/>
+          <w:numId w:val="3"/>
+        </w:numPr>
+        <w:shd w:val="clear" w:color="auto" w:fill="1E1E1E"/>
+        <w:suppressAutoHyphens w:val="0"/>
+        <w:autoSpaceDN/>
+        <w:spacing w:line="285" w:lineRule="atLeast"/>
+        <w:textAlignment w:val="auto"/>
+        <w:rPr>
+          <w:rFonts w:ascii="Consolas" w:eastAsia="Times New Roman" w:hAnsi="Consolas" w:cs="Times New Roman"/>
+          <w:color w:val="D4D4D4"/>
+          <w:kern w:val="0"/>
+          <w:sz w:val="21"/>
+          <w:lang w:eastAsia="fr-FR" w:bidi="ar-SA"/>
+        </w:rPr>
+      </w:pPr>
+      <w:r>
+        <w:rPr>
+          <w:rFonts w:ascii="Consolas" w:eastAsia="Times New Roman" w:hAnsi="Consolas" w:cs="Times New Roman"/>
+          <w:color w:val="D4D4D4"/>
+          <w:kern w:val="0"/>
+          <w:sz w:val="21"/>
+          <w:lang w:eastAsia="fr-FR" w:bidi="ar-SA"/>
+        </w:rPr>
+        <w:t xml:space="preserve">        </w:t>
+      </w:r>
+      <w:r>
+        <w:rPr>
+          <w:rFonts w:ascii="Consolas" w:eastAsia="Times New Roman" w:hAnsi="Consolas" w:cs="Times New Roman"/>
+          <w:color w:val="6A9955"/>
+          <w:kern w:val="0"/>
+          <w:sz w:val="21"/>
+          <w:lang w:eastAsia="fr-FR" w:bidi="ar-SA"/>
+        </w:rPr>
+        <w:t>//On soumet le formulaire</w:t>
+      </w:r>
+    </w:p>
+    <w:p>
+      <w:pPr>
+        <w:pStyle w:val="Paragraphedeliste"/>
+        <w:numPr>
+          <w:ilvl w:val="0"/>
+          <w:numId w:val="3"/>
+        </w:numPr>
+        <w:shd w:val="clear" w:color="auto" w:fill="1E1E1E"/>
+        <w:suppressAutoHyphens w:val="0"/>
+        <w:autoSpaceDN/>
+        <w:spacing w:line="285" w:lineRule="atLeast"/>
+        <w:textAlignment w:val="auto"/>
+        <w:rPr>
+          <w:rFonts w:ascii="Consolas" w:eastAsia="Times New Roman" w:hAnsi="Consolas" w:cs="Times New Roman"/>
+          <w:color w:val="D4D4D4"/>
+          <w:kern w:val="0"/>
+          <w:sz w:val="21"/>
+          <w:lang w:eastAsia="fr-FR" w:bidi="ar-SA"/>
+        </w:rPr>
+      </w:pPr>
+      <w:r>
+        <w:rPr>
+          <w:rFonts w:ascii="Consolas" w:eastAsia="Times New Roman" w:hAnsi="Consolas" w:cs="Times New Roman"/>
+          <w:color w:val="D4D4D4"/>
+          <w:kern w:val="0"/>
+          <w:sz w:val="21"/>
+          <w:lang w:eastAsia="fr-FR" w:bidi="ar-SA"/>
+        </w:rPr>
+        <w:t xml:space="preserve">        </w:t>
+      </w:r>
+      <w:r>
+        <w:rPr>
+          <w:rFonts w:ascii="Consolas" w:eastAsia="Times New Roman" w:hAnsi="Consolas" w:cs="Times New Roman"/>
+          <w:color w:val="569CD6"/>
+          <w:kern w:val="0"/>
+          <w:sz w:val="21"/>
+          <w:lang w:eastAsia="fr-FR" w:bidi="ar-SA"/>
+        </w:rPr>
+        <w:t>$this</w:t>
+      </w:r>
+      <w:r>
+        <w:rPr>
+          <w:rFonts w:ascii="Consolas" w:eastAsia="Times New Roman" w:hAnsi="Consolas" w:cs="Times New Roman"/>
+          <w:color w:val="D4D4D4"/>
+          <w:kern w:val="0"/>
+          <w:sz w:val="21"/>
+          <w:lang w:eastAsia="fr-FR" w:bidi="ar-SA"/>
+        </w:rPr>
+        <w:t>-&gt;</w:t>
+      </w:r>
+      <w:r>
+        <w:rPr>
+          <w:rFonts w:ascii="Consolas" w:eastAsia="Times New Roman" w:hAnsi="Consolas" w:cs="Times New Roman"/>
+          <w:color w:val="9CDCFE"/>
+          <w:kern w:val="0"/>
+          <w:sz w:val="21"/>
+          <w:lang w:eastAsia="fr-FR" w:bidi="ar-SA"/>
+        </w:rPr>
+        <w:t>client</w:t>
+      </w:r>
+      <w:r>
+        <w:rPr>
+          <w:rFonts w:ascii="Consolas" w:eastAsia="Times New Roman" w:hAnsi="Consolas" w:cs="Times New Roman"/>
+          <w:color w:val="D4D4D4"/>
+          <w:kern w:val="0"/>
+          <w:sz w:val="21"/>
+          <w:lang w:eastAsia="fr-FR" w:bidi="ar-SA"/>
+        </w:rPr>
+        <w:t>-&gt;</w:t>
+      </w:r>
+      <w:r>
+        <w:rPr>
+          <w:rFonts w:ascii="Consolas" w:eastAsia="Times New Roman" w:hAnsi="Consolas" w:cs="Times New Roman"/>
+          <w:color w:val="DCDCAA"/>
+          <w:kern w:val="0"/>
+          <w:sz w:val="21"/>
+          <w:lang w:eastAsia="fr-FR" w:bidi="ar-SA"/>
+        </w:rPr>
+        <w:t>submit</w:t>
+      </w:r>
+      <w:r>
+        <w:rPr>
+          <w:rFonts w:ascii="Consolas" w:eastAsia="Times New Roman" w:hAnsi="Consolas" w:cs="Times New Roman"/>
+          <w:color w:val="D4D4D4"/>
+          <w:kern w:val="0"/>
+          <w:sz w:val="21"/>
+          <w:lang w:eastAsia="fr-FR" w:bidi="ar-SA"/>
+        </w:rPr>
+        <w:t>(</w:t>
+      </w:r>
+      <w:r>
+        <w:rPr>
+          <w:rFonts w:ascii="Consolas" w:eastAsia="Times New Roman" w:hAnsi="Consolas" w:cs="Times New Roman"/>
+          <w:color w:val="9CDCFE"/>
+          <w:kern w:val="0"/>
+          <w:sz w:val="21"/>
+          <w:lang w:eastAsia="fr-FR" w:bidi="ar-SA"/>
+        </w:rPr>
+        <w:t>$form</w:t>
+      </w:r>
+      <w:r>
+        <w:rPr>
+          <w:rFonts w:ascii="Consolas" w:eastAsia="Times New Roman" w:hAnsi="Consolas" w:cs="Times New Roman"/>
+          <w:color w:val="D4D4D4"/>
+          <w:kern w:val="0"/>
+          <w:sz w:val="21"/>
+          <w:lang w:eastAsia="fr-FR" w:bidi="ar-SA"/>
+        </w:rPr>
+        <w:t>);</w:t>
+      </w:r>
+    </w:p>
+    <w:p>
+      <w:pPr>
+        <w:pStyle w:val="Paragraphedeliste"/>
+        <w:numPr>
+          <w:ilvl w:val="0"/>
+          <w:numId w:val="3"/>
+        </w:numPr>
+        <w:shd w:val="clear" w:color="auto" w:fill="1E1E1E"/>
+        <w:suppressAutoHyphens w:val="0"/>
+        <w:autoSpaceDN/>
+        <w:spacing w:line="285" w:lineRule="atLeast"/>
+        <w:textAlignment w:val="auto"/>
+        <w:rPr>
+          <w:rFonts w:ascii="Consolas" w:eastAsia="Times New Roman" w:hAnsi="Consolas" w:cs="Times New Roman"/>
+          <w:color w:val="D4D4D4"/>
+          <w:kern w:val="0"/>
+          <w:sz w:val="21"/>
+          <w:lang w:eastAsia="fr-FR" w:bidi="ar-SA"/>
+        </w:rPr>
+      </w:pPr>
+      <w:r>
+        <w:rPr>
+          <w:rFonts w:ascii="Consolas" w:eastAsia="Times New Roman" w:hAnsi="Consolas" w:cs="Times New Roman"/>
+          <w:color w:val="D4D4D4"/>
+          <w:kern w:val="0"/>
+          <w:sz w:val="21"/>
+          <w:lang w:eastAsia="fr-FR" w:bidi="ar-SA"/>
+        </w:rPr>
+        <w:t xml:space="preserve">        </w:t>
+      </w:r>
+      <w:r>
+        <w:rPr>
+          <w:rFonts w:ascii="Consolas" w:eastAsia="Times New Roman" w:hAnsi="Consolas" w:cs="Times New Roman"/>
+          <w:color w:val="6A9955"/>
+          <w:kern w:val="0"/>
+          <w:sz w:val="21"/>
+          <w:lang w:eastAsia="fr-FR" w:bidi="ar-SA"/>
+        </w:rPr>
+        <w:t>// Vérification de la re</w:t>
+      </w:r>
+      <w:r>
+        <w:rPr>
+          <w:rFonts w:ascii="Consolas" w:eastAsia="Times New Roman" w:hAnsi="Consolas" w:cs="Times New Roman"/>
+          <w:color w:val="6A9955"/>
+          <w:kern w:val="0"/>
+          <w:sz w:val="21"/>
+          <w:lang w:eastAsia="fr-FR" w:bidi="ar-SA"/>
+        </w:rPr>
+        <w:t>dir</w:t>
+      </w:r>
+      <w:r>
+        <w:rPr>
+          <w:rFonts w:ascii="Consolas" w:eastAsia="Times New Roman" w:hAnsi="Consolas" w:cs="Times New Roman"/>
+          <w:color w:val="6A9955"/>
+          <w:kern w:val="0"/>
+          <w:sz w:val="21"/>
+          <w:lang w:eastAsia="fr-FR" w:bidi="ar-SA"/>
+        </w:rPr>
+        <w:t>ection et du code retour 200</w:t>
+      </w:r>
+    </w:p>
+    <w:p>
+      <w:pPr>
+        <w:pStyle w:val="Paragraphedeliste"/>
+        <w:numPr>
+          <w:ilvl w:val="0"/>
+          <w:numId w:val="3"/>
+        </w:numPr>
+        <w:shd w:val="clear" w:color="auto" w:fill="1E1E1E"/>
+        <w:suppressAutoHyphens w:val="0"/>
+        <w:autoSpaceDN/>
+        <w:spacing w:line="285" w:lineRule="atLeast"/>
+        <w:textAlignment w:val="auto"/>
+        <w:rPr>
+          <w:rFonts w:ascii="Consolas" w:eastAsia="Times New Roman" w:hAnsi="Consolas" w:cs="Times New Roman"/>
+          <w:color w:val="D4D4D4"/>
+          <w:kern w:val="0"/>
+          <w:sz w:val="21"/>
+          <w:lang w:eastAsia="fr-FR" w:bidi="ar-SA"/>
+        </w:rPr>
+      </w:pPr>
+      <w:r>
+        <w:rPr>
+          <w:rFonts w:ascii="Consolas" w:eastAsia="Times New Roman" w:hAnsi="Consolas" w:cs="Times New Roman"/>
+          <w:color w:val="D4D4D4"/>
+          <w:kern w:val="0"/>
+          <w:sz w:val="21"/>
+          <w:lang w:eastAsia="fr-FR" w:bidi="ar-SA"/>
+        </w:rPr>
+        <w:t xml:space="preserve">        </w:t>
+      </w:r>
+      <w:r>
+        <w:rPr>
+          <w:rFonts w:ascii="Consolas" w:eastAsia="Times New Roman" w:hAnsi="Consolas" w:cs="Times New Roman"/>
+          <w:color w:val="569CD6"/>
+          <w:kern w:val="0"/>
+          <w:sz w:val="21"/>
+          <w:lang w:eastAsia="fr-FR" w:bidi="ar-SA"/>
+        </w:rPr>
+        <w:t>$this</w:t>
+      </w:r>
+      <w:r>
+        <w:rPr>
+          <w:rFonts w:ascii="Consolas" w:eastAsia="Times New Roman" w:hAnsi="Consolas" w:cs="Times New Roman"/>
+          <w:color w:val="D4D4D4"/>
+          <w:kern w:val="0"/>
+          <w:sz w:val="21"/>
+          <w:lang w:eastAsia="fr-FR" w:bidi="ar-SA"/>
+        </w:rPr>
+        <w:t>-&gt;</w:t>
+      </w:r>
+      <w:r>
+        <w:rPr>
+          <w:rFonts w:ascii="Consolas" w:eastAsia="Times New Roman" w:hAnsi="Consolas" w:cs="Times New Roman"/>
+          <w:color w:val="DCDCAA"/>
+          <w:kern w:val="0"/>
+          <w:sz w:val="21"/>
+          <w:lang w:eastAsia="fr-FR" w:bidi="ar-SA"/>
+        </w:rPr>
+        <w:t>assertTrue</w:t>
+      </w:r>
+      <w:r>
+        <w:rPr>
+          <w:rFonts w:ascii="Consolas" w:eastAsia="Times New Roman" w:hAnsi="Consolas" w:cs="Times New Roman"/>
+          <w:color w:val="D4D4D4"/>
+          <w:kern w:val="0"/>
+          <w:sz w:val="21"/>
+          <w:lang w:eastAsia="fr-FR" w:bidi="ar-SA"/>
+        </w:rPr>
+        <w:t>(</w:t>
+      </w:r>
+      <w:r>
+        <w:rPr>
+          <w:rFonts w:ascii="Consolas" w:eastAsia="Times New Roman" w:hAnsi="Consolas" w:cs="Times New Roman"/>
+          <w:color w:val="569CD6"/>
+          <w:kern w:val="0"/>
+          <w:sz w:val="21"/>
+          <w:lang w:eastAsia="fr-FR" w:bidi="ar-SA"/>
+        </w:rPr>
+        <w:t>$this</w:t>
+      </w:r>
+      <w:r>
+        <w:rPr>
+          <w:rFonts w:ascii="Consolas" w:eastAsia="Times New Roman" w:hAnsi="Consolas" w:cs="Times New Roman"/>
+          <w:color w:val="D4D4D4"/>
+          <w:kern w:val="0"/>
+          <w:sz w:val="21"/>
+          <w:lang w:eastAsia="fr-FR" w:bidi="ar-SA"/>
+        </w:rPr>
+        <w:t>-&gt;</w:t>
+      </w:r>
+      <w:r>
+        <w:rPr>
+          <w:rFonts w:ascii="Consolas" w:eastAsia="Times New Roman" w:hAnsi="Consolas" w:cs="Times New Roman"/>
+          <w:color w:val="9CDCFE"/>
+          <w:kern w:val="0"/>
+          <w:sz w:val="21"/>
+          <w:lang w:eastAsia="fr-FR" w:bidi="ar-SA"/>
+        </w:rPr>
+        <w:t>client</w:t>
+      </w:r>
+      <w:r>
+        <w:rPr>
+          <w:rFonts w:ascii="Consolas" w:eastAsia="Times New Roman" w:hAnsi="Consolas" w:cs="Times New Roman"/>
+          <w:color w:val="D4D4D4"/>
+          <w:kern w:val="0"/>
+          <w:sz w:val="21"/>
+          <w:lang w:eastAsia="fr-FR" w:bidi="ar-SA"/>
+        </w:rPr>
+        <w:t>-&gt;</w:t>
+      </w:r>
+      <w:r>
+        <w:rPr>
+          <w:rFonts w:ascii="Consolas" w:eastAsia="Times New Roman" w:hAnsi="Consolas" w:cs="Times New Roman"/>
+          <w:color w:val="DCDCAA"/>
+          <w:kern w:val="0"/>
+          <w:sz w:val="21"/>
+          <w:lang w:eastAsia="fr-FR" w:bidi="ar-SA"/>
+        </w:rPr>
+        <w:t>getResponse</w:t>
+      </w:r>
+      <w:proofErr w:type="gramStart"/>
+      <w:r>
+        <w:rPr>
+          <w:rFonts w:ascii="Consolas" w:eastAsia="Times New Roman" w:hAnsi="Consolas" w:cs="Times New Roman"/>
+          <w:color w:val="D4D4D4"/>
+          <w:kern w:val="0"/>
+          <w:sz w:val="21"/>
+          <w:lang w:eastAsia="fr-FR" w:bidi="ar-SA"/>
+        </w:rPr>
+        <w:t>()-</w:t>
+      </w:r>
+      <w:proofErr w:type="gramEnd"/>
+      <w:r>
+        <w:rPr>
+          <w:rFonts w:ascii="Consolas" w:eastAsia="Times New Roman" w:hAnsi="Consolas" w:cs="Times New Roman"/>
+          <w:color w:val="D4D4D4"/>
+          <w:kern w:val="0"/>
+          <w:sz w:val="21"/>
+          <w:lang w:eastAsia="fr-FR" w:bidi="ar-SA"/>
+        </w:rPr>
+        <w:t>&gt;</w:t>
+      </w:r>
+      <w:r>
+        <w:rPr>
+          <w:rFonts w:ascii="Consolas" w:eastAsia="Times New Roman" w:hAnsi="Consolas" w:cs="Times New Roman"/>
+          <w:color w:val="DCDCAA"/>
+          <w:kern w:val="0"/>
+          <w:sz w:val="21"/>
+          <w:lang w:eastAsia="fr-FR" w:bidi="ar-SA"/>
+        </w:rPr>
+        <w:t>isRedirect</w:t>
+      </w:r>
+      <w:r>
+        <w:rPr>
+          <w:rFonts w:ascii="Consolas" w:eastAsia="Times New Roman" w:hAnsi="Consolas" w:cs="Times New Roman"/>
+          <w:color w:val="D4D4D4"/>
+          <w:kern w:val="0"/>
+          <w:sz w:val="21"/>
+          <w:lang w:eastAsia="fr-FR" w:bidi="ar-SA"/>
+        </w:rPr>
+        <w:t>());</w:t>
+      </w:r>
+    </w:p>
+    <w:p>
+      <w:pPr>
+        <w:pStyle w:val="Paragraphedeliste"/>
+        <w:numPr>
+          <w:ilvl w:val="0"/>
+          <w:numId w:val="3"/>
+        </w:numPr>
+        <w:shd w:val="clear" w:color="auto" w:fill="1E1E1E"/>
+        <w:suppressAutoHyphens w:val="0"/>
+        <w:autoSpaceDN/>
+        <w:spacing w:line="285" w:lineRule="atLeast"/>
+        <w:textAlignment w:val="auto"/>
+        <w:rPr>
+          <w:rFonts w:ascii="Consolas" w:eastAsia="Times New Roman" w:hAnsi="Consolas" w:cs="Times New Roman"/>
+          <w:color w:val="D4D4D4"/>
+          <w:kern w:val="0"/>
+          <w:sz w:val="21"/>
+          <w:lang w:eastAsia="fr-FR" w:bidi="ar-SA"/>
+        </w:rPr>
+      </w:pPr>
+      <w:r>
+        <w:rPr>
+          <w:rFonts w:ascii="Consolas" w:eastAsia="Times New Roman" w:hAnsi="Consolas" w:cs="Times New Roman"/>
+          <w:color w:val="D4D4D4"/>
+          <w:kern w:val="0"/>
+          <w:sz w:val="21"/>
+          <w:lang w:eastAsia="fr-FR" w:bidi="ar-SA"/>
+        </w:rPr>
+        <w:t xml:space="preserve">        </w:t>
+      </w:r>
+      <w:r>
+        <w:rPr>
+          <w:rFonts w:ascii="Consolas" w:eastAsia="Times New Roman" w:hAnsi="Consolas" w:cs="Times New Roman"/>
+          <w:color w:val="9CDCFE"/>
+          <w:kern w:val="0"/>
+          <w:sz w:val="21"/>
+          <w:lang w:eastAsia="fr-FR" w:bidi="ar-SA"/>
+        </w:rPr>
+        <w:t>$crawler</w:t>
+      </w:r>
+      <w:r>
+        <w:rPr>
+          <w:rFonts w:ascii="Consolas" w:eastAsia="Times New Roman" w:hAnsi="Consolas" w:cs="Times New Roman"/>
+          <w:color w:val="D4D4D4"/>
+          <w:kern w:val="0"/>
+          <w:sz w:val="21"/>
+          <w:lang w:eastAsia="fr-FR" w:bidi="ar-SA"/>
+        </w:rPr>
+        <w:t xml:space="preserve"> = </w:t>
+      </w:r>
+      <w:r>
+        <w:rPr>
+          <w:rFonts w:ascii="Consolas" w:eastAsia="Times New Roman" w:hAnsi="Consolas" w:cs="Times New Roman"/>
+          <w:color w:val="569CD6"/>
+          <w:kern w:val="0"/>
+          <w:sz w:val="21"/>
+          <w:lang w:eastAsia="fr-FR" w:bidi="ar-SA"/>
+        </w:rPr>
+        <w:t>$this</w:t>
+      </w:r>
+      <w:r>
+        <w:rPr>
+          <w:rFonts w:ascii="Consolas" w:eastAsia="Times New Roman" w:hAnsi="Consolas" w:cs="Times New Roman"/>
+          <w:color w:val="D4D4D4"/>
+          <w:kern w:val="0"/>
+          <w:sz w:val="21"/>
+          <w:lang w:eastAsia="fr-FR" w:bidi="ar-SA"/>
+        </w:rPr>
+        <w:t>-&gt;</w:t>
+      </w:r>
+      <w:r>
+        <w:rPr>
+          <w:rFonts w:ascii="Consolas" w:eastAsia="Times New Roman" w:hAnsi="Consolas" w:cs="Times New Roman"/>
+          <w:color w:val="9CDCFE"/>
+          <w:kern w:val="0"/>
+          <w:sz w:val="21"/>
+          <w:lang w:eastAsia="fr-FR" w:bidi="ar-SA"/>
+        </w:rPr>
+        <w:t>client</w:t>
+      </w:r>
+      <w:r>
+        <w:rPr>
+          <w:rFonts w:ascii="Consolas" w:eastAsia="Times New Roman" w:hAnsi="Consolas" w:cs="Times New Roman"/>
+          <w:color w:val="D4D4D4"/>
+          <w:kern w:val="0"/>
+          <w:sz w:val="21"/>
+          <w:lang w:eastAsia="fr-FR" w:bidi="ar-SA"/>
+        </w:rPr>
+        <w:t>-&gt;</w:t>
+      </w:r>
+      <w:proofErr w:type="gramStart"/>
+      <w:r>
+        <w:rPr>
+          <w:rFonts w:ascii="Consolas" w:eastAsia="Times New Roman" w:hAnsi="Consolas" w:cs="Times New Roman"/>
+          <w:color w:val="DCDCAA"/>
+          <w:kern w:val="0"/>
+          <w:sz w:val="21"/>
+          <w:lang w:eastAsia="fr-FR" w:bidi="ar-SA"/>
+        </w:rPr>
+        <w:t>followRedirect</w:t>
+      </w:r>
+      <w:r>
+        <w:rPr>
+          <w:rFonts w:ascii="Consolas" w:eastAsia="Times New Roman" w:hAnsi="Consolas" w:cs="Times New Roman"/>
+          <w:color w:val="D4D4D4"/>
+          <w:kern w:val="0"/>
+          <w:sz w:val="21"/>
+          <w:lang w:eastAsia="fr-FR" w:bidi="ar-SA"/>
+        </w:rPr>
+        <w:t>(</w:t>
+      </w:r>
+      <w:proofErr w:type="gramEnd"/>
+      <w:r>
+        <w:rPr>
+          <w:rFonts w:ascii="Consolas" w:eastAsia="Times New Roman" w:hAnsi="Consolas" w:cs="Times New Roman"/>
+          <w:color w:val="D4D4D4"/>
+          <w:kern w:val="0"/>
+          <w:sz w:val="21"/>
+          <w:lang w:eastAsia="fr-FR" w:bidi="ar-SA"/>
+        </w:rPr>
+        <w:t>);</w:t>
+      </w:r>
+    </w:p>
+    <w:p>
+      <w:pPr>
+        <w:pStyle w:val="Paragraphedeliste"/>
+        <w:numPr>
+          <w:ilvl w:val="0"/>
+          <w:numId w:val="3"/>
+        </w:numPr>
+        <w:shd w:val="clear" w:color="auto" w:fill="1E1E1E"/>
+        <w:suppressAutoHyphens w:val="0"/>
+        <w:autoSpaceDN/>
+        <w:spacing w:line="285" w:lineRule="atLeast"/>
+        <w:textAlignment w:val="auto"/>
+        <w:rPr>
+          <w:rFonts w:ascii="Consolas" w:eastAsia="Times New Roman" w:hAnsi="Consolas" w:cs="Times New Roman"/>
+          <w:color w:val="D4D4D4"/>
+          <w:kern w:val="0"/>
+          <w:sz w:val="21"/>
+          <w:lang w:eastAsia="fr-FR" w:bidi="ar-SA"/>
+        </w:rPr>
+      </w:pPr>
+      <w:r>
+        <w:rPr>
+          <w:rFonts w:ascii="Consolas" w:eastAsia="Times New Roman" w:hAnsi="Consolas" w:cs="Times New Roman"/>
+          <w:color w:val="D4D4D4"/>
+          <w:kern w:val="0"/>
+          <w:sz w:val="21"/>
+          <w:lang w:eastAsia="fr-FR" w:bidi="ar-SA"/>
+        </w:rPr>
+        <w:t xml:space="preserve">        </w:t>
+      </w:r>
+      <w:r>
+        <w:rPr>
+          <w:rFonts w:ascii="Consolas" w:eastAsia="Times New Roman" w:hAnsi="Consolas" w:cs="Times New Roman"/>
+          <w:color w:val="569CD6"/>
+          <w:kern w:val="0"/>
+          <w:sz w:val="21"/>
+          <w:lang w:eastAsia="fr-FR" w:bidi="ar-SA"/>
+        </w:rPr>
+        <w:t>$this</w:t>
+      </w:r>
+      <w:r>
+        <w:rPr>
+          <w:rFonts w:ascii="Consolas" w:eastAsia="Times New Roman" w:hAnsi="Consolas" w:cs="Times New Roman"/>
+          <w:color w:val="D4D4D4"/>
+          <w:kern w:val="0"/>
+          <w:sz w:val="21"/>
+          <w:lang w:eastAsia="fr-FR" w:bidi="ar-SA"/>
+        </w:rPr>
+        <w:t>-&gt;</w:t>
+      </w:r>
+      <w:proofErr w:type="gramStart"/>
+      <w:r>
+        <w:rPr>
+          <w:rFonts w:ascii="Consolas" w:eastAsia="Times New Roman" w:hAnsi="Consolas" w:cs="Times New Roman"/>
+          <w:color w:val="DCDCAA"/>
+          <w:kern w:val="0"/>
+          <w:sz w:val="21"/>
+          <w:lang w:eastAsia="fr-FR" w:bidi="ar-SA"/>
+        </w:rPr>
+        <w:t>assertEquals</w:t>
+      </w:r>
+      <w:r>
+        <w:rPr>
+          <w:rFonts w:ascii="Consolas" w:eastAsia="Times New Roman" w:hAnsi="Consolas" w:cs="Times New Roman"/>
+          <w:color w:val="D4D4D4"/>
+          <w:kern w:val="0"/>
+          <w:sz w:val="21"/>
+          <w:lang w:eastAsia="fr-FR" w:bidi="ar-SA"/>
+        </w:rPr>
+        <w:t>(</w:t>
+      </w:r>
+      <w:proofErr w:type="gramEnd"/>
+      <w:r>
+        <w:rPr>
+          <w:rFonts w:ascii="Consolas" w:eastAsia="Times New Roman" w:hAnsi="Consolas" w:cs="Times New Roman"/>
+          <w:color w:val="B5CEA8"/>
+          <w:kern w:val="0"/>
+          <w:sz w:val="21"/>
+          <w:lang w:eastAsia="fr-FR" w:bidi="ar-SA"/>
+        </w:rPr>
+        <w:t>200</w:t>
+      </w:r>
+      <w:r>
+        <w:rPr>
+          <w:rFonts w:ascii="Consolas" w:eastAsia="Times New Roman" w:hAnsi="Consolas" w:cs="Times New Roman"/>
+          <w:color w:val="D4D4D4"/>
+          <w:kern w:val="0"/>
+          <w:sz w:val="21"/>
+          <w:lang w:eastAsia="fr-FR" w:bidi="ar-SA"/>
+        </w:rPr>
+        <w:t xml:space="preserve">, </w:t>
+      </w:r>
+      <w:r>
+        <w:rPr>
+          <w:rFonts w:ascii="Consolas" w:eastAsia="Times New Roman" w:hAnsi="Consolas" w:cs="Times New Roman"/>
+          <w:color w:val="569CD6"/>
+          <w:kern w:val="0"/>
+          <w:sz w:val="21"/>
+          <w:lang w:eastAsia="fr-FR" w:bidi="ar-SA"/>
+        </w:rPr>
+        <w:t>$this</w:t>
+      </w:r>
+      <w:r>
+        <w:rPr>
+          <w:rFonts w:ascii="Consolas" w:eastAsia="Times New Roman" w:hAnsi="Consolas" w:cs="Times New Roman"/>
+          <w:color w:val="D4D4D4"/>
+          <w:kern w:val="0"/>
+          <w:sz w:val="21"/>
+          <w:lang w:eastAsia="fr-FR" w:bidi="ar-SA"/>
+        </w:rPr>
+        <w:t>-&gt;</w:t>
+      </w:r>
+      <w:r>
+        <w:rPr>
+          <w:rFonts w:ascii="Consolas" w:eastAsia="Times New Roman" w:hAnsi="Consolas" w:cs="Times New Roman"/>
+          <w:color w:val="9CDCFE"/>
+          <w:kern w:val="0"/>
+          <w:sz w:val="21"/>
+          <w:lang w:eastAsia="fr-FR" w:bidi="ar-SA"/>
+        </w:rPr>
+        <w:t>client</w:t>
+      </w:r>
+      <w:r>
+        <w:rPr>
+          <w:rFonts w:ascii="Consolas" w:eastAsia="Times New Roman" w:hAnsi="Consolas" w:cs="Times New Roman"/>
+          <w:color w:val="D4D4D4"/>
+          <w:kern w:val="0"/>
+          <w:sz w:val="21"/>
+          <w:lang w:eastAsia="fr-FR" w:bidi="ar-SA"/>
+        </w:rPr>
+        <w:t>-&gt;</w:t>
+      </w:r>
+      <w:r>
+        <w:rPr>
+          <w:rFonts w:ascii="Consolas" w:eastAsia="Times New Roman" w:hAnsi="Consolas" w:cs="Times New Roman"/>
+          <w:color w:val="DCDCAA"/>
+          <w:kern w:val="0"/>
+          <w:sz w:val="21"/>
+          <w:lang w:eastAsia="fr-FR" w:bidi="ar-SA"/>
+        </w:rPr>
+        <w:t>getResponse</w:t>
+      </w:r>
+      <w:r>
+        <w:rPr>
+          <w:rFonts w:ascii="Consolas" w:eastAsia="Times New Roman" w:hAnsi="Consolas" w:cs="Times New Roman"/>
+          <w:color w:val="D4D4D4"/>
+          <w:kern w:val="0"/>
+          <w:sz w:val="21"/>
+          <w:lang w:eastAsia="fr-FR" w:bidi="ar-SA"/>
+        </w:rPr>
+        <w:t>()-&gt;</w:t>
+      </w:r>
+      <w:r>
+        <w:rPr>
+          <w:rFonts w:ascii="Consolas" w:eastAsia="Times New Roman" w:hAnsi="Consolas" w:cs="Times New Roman"/>
+          <w:color w:val="DCDCAA"/>
+          <w:kern w:val="0"/>
+          <w:sz w:val="21"/>
+          <w:lang w:eastAsia="fr-FR" w:bidi="ar-SA"/>
+        </w:rPr>
+        <w:t>getStatusCode</w:t>
+      </w:r>
+      <w:r>
+        <w:rPr>
+          <w:rFonts w:ascii="Consolas" w:eastAsia="Times New Roman" w:hAnsi="Consolas" w:cs="Times New Roman"/>
+          <w:color w:val="D4D4D4"/>
+          <w:kern w:val="0"/>
+          <w:sz w:val="21"/>
+          <w:lang w:eastAsia="fr-FR" w:bidi="ar-SA"/>
+        </w:rPr>
+        <w:t>());</w:t>
+      </w:r>
+    </w:p>
+    <w:p>
+      <w:pPr>
+        <w:pStyle w:val="Paragraphedeliste"/>
+        <w:numPr>
+          <w:ilvl w:val="0"/>
+          <w:numId w:val="3"/>
+        </w:numPr>
+        <w:shd w:val="clear" w:color="auto" w:fill="1E1E1E"/>
+        <w:suppressAutoHyphens w:val="0"/>
+        <w:autoSpaceDN/>
+        <w:spacing w:line="285" w:lineRule="atLeast"/>
+        <w:textAlignment w:val="auto"/>
+        <w:rPr>
+          <w:rFonts w:ascii="Consolas" w:eastAsia="Times New Roman" w:hAnsi="Consolas" w:cs="Times New Roman"/>
+          <w:color w:val="D4D4D4"/>
+          <w:kern w:val="0"/>
+          <w:sz w:val="21"/>
+          <w:lang w:eastAsia="fr-FR" w:bidi="ar-SA"/>
+        </w:rPr>
+      </w:pPr>
+      <w:r>
+        <w:rPr>
+          <w:rFonts w:ascii="Consolas" w:eastAsia="Times New Roman" w:hAnsi="Consolas" w:cs="Times New Roman"/>
+          <w:color w:val="D4D4D4"/>
+          <w:kern w:val="0"/>
+          <w:sz w:val="21"/>
+          <w:lang w:eastAsia="fr-FR" w:bidi="ar-SA"/>
+        </w:rPr>
+        <w:t>    }</w:t>
+      </w:r>
+    </w:p>
+    <w:p>
+      <w:pPr>
+        <w:pStyle w:val="Textbody"/>
+      </w:pPr>
+    </w:p>
+    <w:p>
+      <w:pPr>
+        <w:pStyle w:val="Textbody"/>
+      </w:pPr>
+    </w:p>
+    <w:p>
+      <w:pPr>
+        <w:pStyle w:val="Textbody"/>
+        <w:ind w:left="720"/>
+        <w:rPr>
+          <w:rFonts w:hint="eastAsia"/>
+        </w:rPr>
+      </w:pPr>
+      <w:r>
+        <w:rPr>
+          <w:noProof/>
+          <w:lang w:eastAsia="fr-FR" w:bidi="ar-SA"/>
+        </w:rPr>
+        <w:drawing>
+          <wp:inline distT="0" distB="0" distL="0" distR="0" wp14:anchorId="71CC4BD6" wp14:editId="54CBBD47">
+            <wp:extent cx="6084570" cy="1229995"/>
+            <wp:effectExtent l="0" t="0" r="0" b="8255"/>
+            <wp:docPr id="10" name="Image 10"/>
+            <wp:cNvGraphicFramePr>
+              <a:graphicFrameLocks xmlns:a="http://schemas.openxmlformats.org/drawingml/2006/main" noChangeAspect="1"/>
+            </wp:cNvGraphicFramePr>
+            <a:graphic xmlns:a="http://schemas.openxmlformats.org/drawingml/2006/main">
+              <a:graphicData uri="http://schemas.openxmlformats.org/drawingml/2006/picture">
+                <pic:pic xmlns:pic="http://schemas.openxmlformats.org/drawingml/2006/picture">
+                  <pic:nvPicPr>
+                    <pic:cNvPr id="1" name=""/>
+                    <pic:cNvPicPr/>
+                  </pic:nvPicPr>
+                  <pic:blipFill>
+                    <a:blip r:embed="rId16"/>
+                    <a:stretch>
+                      <a:fillRect/>
+                    </a:stretch>
+                  </pic:blipFill>
+                  <pic:spPr>
+                    <a:xfrm>
+                      <a:off x="0" y="0"/>
+                      <a:ext cx="6084570" cy="1229995"/>
+                    </a:xfrm>
+                    <a:prstGeom prst="rect">
+                      <a:avLst/>
+                    </a:prstGeom>
+                  </pic:spPr>
+                </pic:pic>
+              </a:graphicData>
+            </a:graphic>
+          </wp:inline>
+        </w:drawing>
+      </w:r>
+    </w:p>
     <w:sectPr>
-      <w:headerReference w:type="default" r:id="rId8"/>
-      <w:footerReference w:type="default" r:id="rId9"/>
+      <w:headerReference w:type="default" r:id="rId17"/>
+      <w:footerReference w:type="default" r:id="rId18"/>
       <w:pgSz w:w="11906" w:h="16838"/>
       <w:pgMar w:top="1502" w:right="1162" w:bottom="1502" w:left="1162" w:header="1162" w:footer="1162" w:gutter="0"/>
       <w:cols w:space="720"/>
@@ -320,9 +3496,6 @@
       <w:instrText xml:space="preserve"> PAGE </w:instrText>
     </w:r>
     <w:r>
-      <w:rPr>
-        <w:rFonts w:hint="eastAsia"/>
-      </w:rPr>
       <w:fldChar w:fldCharType="separate"/>
     </w:r>
     <w:r>
@@ -330,7 +3503,7 @@
         <w:rFonts w:hint="eastAsia"/>
         <w:noProof/>
       </w:rPr>
-      <w:t>1</w:t>
+      <w:t>10</w:t>
     </w:r>
     <w:r>
       <w:fldChar w:fldCharType="end"/>
@@ -345,9 +3518,6 @@
       <w:instrText xml:space="preserve"> NUMPAGES </w:instrText>
     </w:r>
     <w:r>
-      <w:rPr>
-        <w:rFonts w:hint="eastAsia"/>
-      </w:rPr>
       <w:fldChar w:fldCharType="separate"/>
     </w:r>
     <w:r>
@@ -355,7 +3525,7 @@
         <w:rFonts w:hint="eastAsia"/>
         <w:noProof/>
       </w:rPr>
-      <w:t>3</w:t>
+      <w:t>10</w:t>
     </w:r>
     <w:r>
       <w:fldChar w:fldCharType="end"/>
@@ -648,11 +3818,126 @@
       </w:rPr>
     </w:lvl>
   </w:abstractNum>
+  <w:abstractNum w:abstractNumId="2" w15:restartNumberingAfterBreak="0">
+    <w:nsid w:val="7C80062D"/>
+    <w:multiLevelType w:val="hybridMultilevel"/>
+    <w:tmpl w:val="2ED61BEE"/>
+    <w:lvl w:ilvl="0" w:tplc="027CB3E0">
+      <w:numFmt w:val="bullet"/>
+      <w:lvlText w:val=""/>
+      <w:lvlJc w:val="left"/>
+      <w:pPr>
+        <w:ind w:left="720" w:hanging="360"/>
+      </w:pPr>
+      <w:rPr>
+        <w:rFonts w:ascii="Symbol" w:eastAsia="Microsoft YaHei" w:hAnsi="Symbol" w:cs="Lucida Sans" w:hint="default"/>
+      </w:rPr>
+    </w:lvl>
+    <w:lvl w:ilvl="1" w:tplc="040C0003" w:tentative="1">
+      <w:start w:val="1"/>
+      <w:numFmt w:val="bullet"/>
+      <w:lvlText w:val="o"/>
+      <w:lvlJc w:val="left"/>
+      <w:pPr>
+        <w:ind w:left="1440" w:hanging="360"/>
+      </w:pPr>
+      <w:rPr>
+        <w:rFonts w:ascii="Courier New" w:hAnsi="Courier New" w:cs="Courier New" w:hint="default"/>
+      </w:rPr>
+    </w:lvl>
+    <w:lvl w:ilvl="2" w:tplc="040C0005" w:tentative="1">
+      <w:start w:val="1"/>
+      <w:numFmt w:val="bullet"/>
+      <w:lvlText w:val=""/>
+      <w:lvlJc w:val="left"/>
+      <w:pPr>
+        <w:ind w:left="2160" w:hanging="360"/>
+      </w:pPr>
+      <w:rPr>
+        <w:rFonts w:ascii="Wingdings" w:hAnsi="Wingdings" w:hint="default"/>
+      </w:rPr>
+    </w:lvl>
+    <w:lvl w:ilvl="3" w:tplc="040C0001" w:tentative="1">
+      <w:start w:val="1"/>
+      <w:numFmt w:val="bullet"/>
+      <w:lvlText w:val=""/>
+      <w:lvlJc w:val="left"/>
+      <w:pPr>
+        <w:ind w:left="2880" w:hanging="360"/>
+      </w:pPr>
+      <w:rPr>
+        <w:rFonts w:ascii="Symbol" w:hAnsi="Symbol" w:hint="default"/>
+      </w:rPr>
+    </w:lvl>
+    <w:lvl w:ilvl="4" w:tplc="040C0003" w:tentative="1">
+      <w:start w:val="1"/>
+      <w:numFmt w:val="bullet"/>
+      <w:lvlText w:val="o"/>
+      <w:lvlJc w:val="left"/>
+      <w:pPr>
+        <w:ind w:left="3600" w:hanging="360"/>
+      </w:pPr>
+      <w:rPr>
+        <w:rFonts w:ascii="Courier New" w:hAnsi="Courier New" w:cs="Courier New" w:hint="default"/>
+      </w:rPr>
+    </w:lvl>
+    <w:lvl w:ilvl="5" w:tplc="040C0005" w:tentative="1">
+      <w:start w:val="1"/>
+      <w:numFmt w:val="bullet"/>
+      <w:lvlText w:val=""/>
+      <w:lvlJc w:val="left"/>
+      <w:pPr>
+        <w:ind w:left="4320" w:hanging="360"/>
+      </w:pPr>
+      <w:rPr>
+        <w:rFonts w:ascii="Wingdings" w:hAnsi="Wingdings" w:hint="default"/>
+      </w:rPr>
+    </w:lvl>
+    <w:lvl w:ilvl="6" w:tplc="040C0001" w:tentative="1">
+      <w:start w:val="1"/>
+      <w:numFmt w:val="bullet"/>
+      <w:lvlText w:val=""/>
+      <w:lvlJc w:val="left"/>
+      <w:pPr>
+        <w:ind w:left="5040" w:hanging="360"/>
+      </w:pPr>
+      <w:rPr>
+        <w:rFonts w:ascii="Symbol" w:hAnsi="Symbol" w:hint="default"/>
+      </w:rPr>
+    </w:lvl>
+    <w:lvl w:ilvl="7" w:tplc="040C0003" w:tentative="1">
+      <w:start w:val="1"/>
+      <w:numFmt w:val="bullet"/>
+      <w:lvlText w:val="o"/>
+      <w:lvlJc w:val="left"/>
+      <w:pPr>
+        <w:ind w:left="5760" w:hanging="360"/>
+      </w:pPr>
+      <w:rPr>
+        <w:rFonts w:ascii="Courier New" w:hAnsi="Courier New" w:cs="Courier New" w:hint="default"/>
+      </w:rPr>
+    </w:lvl>
+    <w:lvl w:ilvl="8" w:tplc="040C0005" w:tentative="1">
+      <w:start w:val="1"/>
+      <w:numFmt w:val="bullet"/>
+      <w:lvlText w:val=""/>
+      <w:lvlJc w:val="left"/>
+      <w:pPr>
+        <w:ind w:left="6480" w:hanging="360"/>
+      </w:pPr>
+      <w:rPr>
+        <w:rFonts w:ascii="Wingdings" w:hAnsi="Wingdings" w:hint="default"/>
+      </w:rPr>
+    </w:lvl>
+  </w:abstractNum>
   <w:num w:numId="1">
     <w:abstractNumId w:val="0"/>
   </w:num>
   <w:num w:numId="2">
     <w:abstractNumId w:val="1"/>
+  </w:num>
+  <w:num w:numId="3">
+    <w:abstractNumId w:val="2"/>
   </w:num>
 </w:numbering>
 </file>
@@ -1398,6 +4683,21 @@
       <w:u w:val="single"/>
     </w:rPr>
   </w:style>
+  <w:style w:type="paragraph" w:styleId="Paragraphedeliste">
+    <w:name w:val="List Paragraph"/>
+    <w:basedOn w:val="Normal"/>
+    <w:uiPriority w:val="34"/>
+    <w:qFormat/>
+    <w:rsid w:val="009252CF"/>
+    <w:pPr>
+      <w:ind w:left="720"/>
+      <w:contextualSpacing/>
+    </w:pPr>
+    <w:rPr>
+      <w:rFonts w:cs="Mangal"/>
+      <w:szCs w:val="21"/>
+    </w:rPr>
+  </w:style>
 </w:styles>
 </file>
 

</xml_diff>